<commit_message>
Fine tune the Argument.
</commit_message>
<xml_diff>
--- a/Atestat.docx
+++ b/Atestat.docx
@@ -42,7 +42,31 @@
         <w:rPr>
           <w:rFonts w:ascii="Times New Roman" w:hAnsi="Times New Roman" w:cs="Times New Roman"/>
         </w:rPr>
-        <w:t xml:space="preserve">Ever since I was a teenager, I’ve caught myself daydreaming about the future—wondering what life might look like, what crazy inventions might </w:t>
+        <w:t>Ever since I was a teenager, I’ve caught myself daydreaming about the future</w:t>
+      </w:r>
+      <w:r>
+        <w:rPr>
+          <w:rFonts w:ascii="Times New Roman" w:hAnsi="Times New Roman" w:cs="Times New Roman"/>
+        </w:rPr>
+        <w:t xml:space="preserve"> </w:t>
+      </w:r>
+      <w:r>
+        <w:rPr>
+          <w:rFonts w:ascii="Times New Roman" w:hAnsi="Times New Roman" w:cs="Times New Roman"/>
+        </w:rPr>
+        <w:t>—</w:t>
+      </w:r>
+      <w:r>
+        <w:rPr>
+          <w:rFonts w:ascii="Times New Roman" w:hAnsi="Times New Roman" w:cs="Times New Roman"/>
+        </w:rPr>
+        <w:t xml:space="preserve"> </w:t>
+      </w:r>
+      <w:r>
+        <w:rPr>
+          <w:rFonts w:ascii="Times New Roman" w:hAnsi="Times New Roman" w:cs="Times New Roman"/>
+        </w:rPr>
+        <w:t xml:space="preserve">wondering what life might look like, what crazy inventions might </w:t>
       </w:r>
       <w:r>
         <w:rPr>
@@ -54,7 +78,19 @@
         <w:rPr>
           <w:rFonts w:ascii="Times New Roman" w:hAnsi="Times New Roman" w:cs="Times New Roman"/>
         </w:rPr>
-        <w:t xml:space="preserve"> on, and which ones we’ll laugh about later. Out of everything, artificial intelligence has probably been the one thing I ke</w:t>
+        <w:t xml:space="preserve"> on, and which ones we</w:t>
+      </w:r>
+      <w:r>
+        <w:rPr>
+          <w:rFonts w:ascii="Times New Roman" w:hAnsi="Times New Roman" w:cs="Times New Roman"/>
+        </w:rPr>
+        <w:t xml:space="preserve"> wi</w:t>
+      </w:r>
+      <w:r>
+        <w:rPr>
+          <w:rFonts w:ascii="Times New Roman" w:hAnsi="Times New Roman" w:cs="Times New Roman"/>
+        </w:rPr>
+        <w:t>ll laugh about later. Out of everything, artificial intelligence has probably been the one thing I ke</w:t>
       </w:r>
       <w:r>
         <w:rPr>
@@ -66,7 +102,19 @@
         <w:rPr>
           <w:rFonts w:ascii="Times New Roman" w:hAnsi="Times New Roman" w:cs="Times New Roman"/>
         </w:rPr>
-        <w:t xml:space="preserve"> coming back to. It’s not just something out of sci-fi </w:t>
+        <w:t xml:space="preserve"> coming back to. It</w:t>
+      </w:r>
+      <w:r>
+        <w:rPr>
+          <w:rFonts w:ascii="Times New Roman" w:hAnsi="Times New Roman" w:cs="Times New Roman"/>
+        </w:rPr>
+        <w:t xml:space="preserve"> i</w:t>
+      </w:r>
+      <w:r>
+        <w:rPr>
+          <w:rFonts w:ascii="Times New Roman" w:hAnsi="Times New Roman" w:cs="Times New Roman"/>
+        </w:rPr>
+        <w:t xml:space="preserve">s not just something out of sci-fi </w:t>
       </w:r>
       <w:r>
         <w:rPr>
@@ -78,7 +126,67 @@
         <w:rPr>
           <w:rFonts w:ascii="Times New Roman" w:hAnsi="Times New Roman" w:cs="Times New Roman"/>
         </w:rPr>
-        <w:t>it’s in our phones, our homes, and even quietly influencing decisions we don’t realize we’re making.</w:t>
+        <w:t>it</w:t>
+      </w:r>
+      <w:r>
+        <w:rPr>
+          <w:rFonts w:ascii="Times New Roman" w:hAnsi="Times New Roman" w:cs="Times New Roman"/>
+        </w:rPr>
+        <w:t xml:space="preserve"> i</w:t>
+      </w:r>
+      <w:r>
+        <w:rPr>
+          <w:rFonts w:ascii="Times New Roman" w:hAnsi="Times New Roman" w:cs="Times New Roman"/>
+        </w:rPr>
+        <w:t>s in our phones, our homes, and even quietly influencing decisions we do</w:t>
+      </w:r>
+      <w:r>
+        <w:rPr>
+          <w:rFonts w:ascii="Times New Roman" w:hAnsi="Times New Roman" w:cs="Times New Roman"/>
+        </w:rPr>
+        <w:t xml:space="preserve"> </w:t>
+      </w:r>
+      <w:r>
+        <w:rPr>
+          <w:rFonts w:ascii="Times New Roman" w:hAnsi="Times New Roman" w:cs="Times New Roman"/>
+        </w:rPr>
+        <w:t>n</w:t>
+      </w:r>
+      <w:r>
+        <w:rPr>
+          <w:rFonts w:ascii="Times New Roman" w:hAnsi="Times New Roman" w:cs="Times New Roman"/>
+        </w:rPr>
+        <w:t>o</w:t>
+      </w:r>
+      <w:r>
+        <w:rPr>
+          <w:rFonts w:ascii="Times New Roman" w:hAnsi="Times New Roman" w:cs="Times New Roman"/>
+        </w:rPr>
+        <w:t>t</w:t>
+      </w:r>
+      <w:r>
+        <w:rPr>
+          <w:rFonts w:ascii="Times New Roman" w:hAnsi="Times New Roman" w:cs="Times New Roman"/>
+        </w:rPr>
+        <w:t xml:space="preserve"> even</w:t>
+      </w:r>
+      <w:r>
+        <w:rPr>
+          <w:rFonts w:ascii="Times New Roman" w:hAnsi="Times New Roman" w:cs="Times New Roman"/>
+        </w:rPr>
+        <w:t xml:space="preserve"> realize we</w:t>
+      </w:r>
+      <w:r>
+        <w:rPr>
+          <w:rFonts w:ascii="Times New Roman" w:hAnsi="Times New Roman" w:cs="Times New Roman"/>
+        </w:rPr>
+        <w:t xml:space="preserve"> a</w:t>
+      </w:r>
+      <w:r>
+        <w:rPr>
+          <w:rFonts w:ascii="Times New Roman" w:hAnsi="Times New Roman" w:cs="Times New Roman"/>
+        </w:rPr>
+        <w:t>re making.</w:t>
       </w:r>
     </w:p>
     <w:p>
@@ -93,7 +201,31 @@
         <w:rPr>
           <w:rFonts w:ascii="Times New Roman" w:hAnsi="Times New Roman" w:cs="Times New Roman"/>
         </w:rPr>
-        <w:t>I believe my interest in AI began after I read an article about self-driving cars. The idea that a machine could make split-second decisions on the road without a human behind the wheel honestly blew my mind. And yeah, it also freaked me out a bit. After that, I started seeing AI everywhere</w:t>
+        <w:t>I believe my interest in AI began after I read an article about self-driving cars. The idea that a machine could make split-second decisions on the road without a human behind the wheel honestly blew my mind</w:t>
+      </w:r>
+      <w:r>
+        <w:rPr>
+          <w:rFonts w:ascii="Times New Roman" w:hAnsi="Times New Roman" w:cs="Times New Roman"/>
+        </w:rPr>
+        <w:t xml:space="preserve"> because of how shocking this whole concept is</w:t>
+      </w:r>
+      <w:r>
+        <w:rPr>
+          <w:rFonts w:ascii="Times New Roman" w:hAnsi="Times New Roman" w:cs="Times New Roman"/>
+        </w:rPr>
+        <w:t xml:space="preserve">. After that, I started </w:t>
+      </w:r>
+      <w:r>
+        <w:rPr>
+          <w:rFonts w:ascii="Times New Roman" w:hAnsi="Times New Roman" w:cs="Times New Roman"/>
+        </w:rPr>
+        <w:t>noticing</w:t>
+      </w:r>
+      <w:r>
+        <w:rPr>
+          <w:rFonts w:ascii="Times New Roman" w:hAnsi="Times New Roman" w:cs="Times New Roman"/>
+        </w:rPr>
+        <w:t xml:space="preserve"> AI everywhere</w:t>
       </w:r>
       <w:r>
         <w:rPr>
@@ -117,7 +249,91 @@
         <w:rPr>
           <w:rFonts w:ascii="Times New Roman" w:hAnsi="Times New Roman" w:cs="Times New Roman"/>
         </w:rPr>
-        <w:t>in my phone’s recommendations, in ads that weirdly seemed to know what I was thinking about, even in apps I used for school projects. That’s when it hit me: AI isn’t just about robots or futuristic tech. It’s already woven into our daily lives.</w:t>
+        <w:t>in phone</w:t>
+      </w:r>
+      <w:r>
+        <w:rPr>
+          <w:rFonts w:ascii="Times New Roman" w:hAnsi="Times New Roman" w:cs="Times New Roman"/>
+        </w:rPr>
+        <w:t>s</w:t>
+      </w:r>
+      <w:r>
+        <w:rPr>
+          <w:rFonts w:ascii="Times New Roman" w:hAnsi="Times New Roman" w:cs="Times New Roman"/>
+        </w:rPr>
+        <w:t>’ recommendations, in ads that weirdly seemed to know</w:t>
+      </w:r>
+      <w:r>
+        <w:rPr>
+          <w:rFonts w:ascii="Times New Roman" w:hAnsi="Times New Roman" w:cs="Times New Roman"/>
+        </w:rPr>
+        <w:t xml:space="preserve"> exactly</w:t>
+      </w:r>
+      <w:r>
+        <w:rPr>
+          <w:rFonts w:ascii="Times New Roman" w:hAnsi="Times New Roman" w:cs="Times New Roman"/>
+        </w:rPr>
+        <w:t xml:space="preserve"> what </w:t>
+      </w:r>
+      <w:r>
+        <w:rPr>
+          <w:rFonts w:ascii="Times New Roman" w:hAnsi="Times New Roman" w:cs="Times New Roman"/>
+        </w:rPr>
+        <w:t>we</w:t>
+      </w:r>
+      <w:r>
+        <w:rPr>
+          <w:rFonts w:ascii="Times New Roman" w:hAnsi="Times New Roman" w:cs="Times New Roman"/>
+        </w:rPr>
+        <w:t xml:space="preserve"> </w:t>
+      </w:r>
+      <w:r>
+        <w:rPr>
+          <w:rFonts w:ascii="Times New Roman" w:hAnsi="Times New Roman" w:cs="Times New Roman"/>
+        </w:rPr>
+        <w:t>were</w:t>
+      </w:r>
+      <w:r>
+        <w:rPr>
+          <w:rFonts w:ascii="Times New Roman" w:hAnsi="Times New Roman" w:cs="Times New Roman"/>
+        </w:rPr>
+        <w:t xml:space="preserve"> thinking about. That</w:t>
+      </w:r>
+      <w:r>
+        <w:rPr>
+          <w:rFonts w:ascii="Times New Roman" w:hAnsi="Times New Roman" w:cs="Times New Roman"/>
+        </w:rPr>
+        <w:t xml:space="preserve"> i</w:t>
+      </w:r>
+      <w:r>
+        <w:rPr>
+          <w:rFonts w:ascii="Times New Roman" w:hAnsi="Times New Roman" w:cs="Times New Roman"/>
+        </w:rPr>
+        <w:t>s when it hit me: AI is</w:t>
+      </w:r>
+      <w:r>
+        <w:rPr>
+          <w:rFonts w:ascii="Times New Roman" w:hAnsi="Times New Roman" w:cs="Times New Roman"/>
+        </w:rPr>
+        <w:t xml:space="preserve"> </w:t>
+      </w:r>
+      <w:r>
+        <w:rPr>
+          <w:rFonts w:ascii="Times New Roman" w:hAnsi="Times New Roman" w:cs="Times New Roman"/>
+        </w:rPr>
+        <w:t>n</w:t>
+      </w:r>
+      <w:r>
+        <w:rPr>
+          <w:rFonts w:ascii="Times New Roman" w:hAnsi="Times New Roman" w:cs="Times New Roman"/>
+        </w:rPr>
+        <w:t>o</w:t>
+      </w:r>
+      <w:r>
+        <w:rPr>
+          <w:rFonts w:ascii="Times New Roman" w:hAnsi="Times New Roman" w:cs="Times New Roman"/>
+        </w:rPr>
+        <w:t>t just about robots or futuristic tech. It’s already woven into our daily lives.</w:t>
       </w:r>
     </w:p>
     <w:p>
@@ -132,13 +348,55 @@
         <w:rPr>
           <w:rFonts w:ascii="Times New Roman" w:hAnsi="Times New Roman" w:cs="Times New Roman"/>
         </w:rPr>
-        <w:t xml:space="preserve">One of the reasons I picked this topic for my project is that I genuinely think AI is going to keep changing the way we live, in ways we’re only starting to notice. I’ve seen it already—some of </w:t>
-      </w:r>
-      <w:r>
-        <w:rPr>
-          <w:rFonts w:ascii="Times New Roman" w:hAnsi="Times New Roman" w:cs="Times New Roman"/>
-        </w:rPr>
-        <w:t xml:space="preserve">the </w:t>
+        <w:t>One of the reasons I picked this topic for my project is that I genuinely think AI is going to keep changing the way we live, in ways we</w:t>
+      </w:r>
+      <w:r>
+        <w:rPr>
+          <w:rFonts w:ascii="Times New Roman" w:hAnsi="Times New Roman" w:cs="Times New Roman"/>
+        </w:rPr>
+        <w:t xml:space="preserve"> are</w:t>
+      </w:r>
+      <w:r>
+        <w:rPr>
+          <w:rFonts w:ascii="Times New Roman" w:hAnsi="Times New Roman" w:cs="Times New Roman"/>
+        </w:rPr>
+        <w:t xml:space="preserve"> only starting to notice. </w:t>
+      </w:r>
+      <w:r>
+        <w:rPr>
+          <w:rFonts w:ascii="Times New Roman" w:hAnsi="Times New Roman" w:cs="Times New Roman"/>
+        </w:rPr>
+        <w:t>Some of them can be</w:t>
+      </w:r>
+      <w:r>
+        <w:rPr>
+          <w:rFonts w:ascii="Times New Roman" w:hAnsi="Times New Roman" w:cs="Times New Roman"/>
+        </w:rPr>
+        <w:t xml:space="preserve"> seen already</w:t>
+      </w:r>
+      <w:r>
+        <w:rPr>
+          <w:rFonts w:ascii="Times New Roman" w:hAnsi="Times New Roman" w:cs="Times New Roman"/>
+        </w:rPr>
+        <w:t xml:space="preserve"> </w:t>
+      </w:r>
+      <w:r>
+        <w:rPr>
+          <w:rFonts w:ascii="Times New Roman" w:hAnsi="Times New Roman" w:cs="Times New Roman"/>
+        </w:rPr>
+        <w:t>—</w:t>
+      </w:r>
+      <w:r>
+        <w:rPr>
+          <w:rFonts w:ascii="Times New Roman" w:hAnsi="Times New Roman" w:cs="Times New Roman"/>
+        </w:rPr>
+        <w:t xml:space="preserve"> certain</w:t>
+      </w:r>
+      <w:r>
+        <w:rPr>
+          <w:rFonts w:ascii="Times New Roman" w:hAnsi="Times New Roman" w:cs="Times New Roman"/>
+        </w:rPr>
+        <w:t xml:space="preserve"> </w:t>
       </w:r>
       <w:r>
         <w:rPr>
@@ -156,19 +414,103 @@
         <w:rPr>
           <w:rFonts w:ascii="Times New Roman" w:hAnsi="Times New Roman" w:cs="Times New Roman"/>
         </w:rPr>
-        <w:t xml:space="preserve"> have started shifting because certain tasks are now automated. Meanwhile, I’m over here casually talking to voice assistants like they</w:t>
-      </w:r>
-      <w:r>
-        <w:rPr>
-          <w:rFonts w:ascii="Times New Roman" w:hAnsi="Times New Roman" w:cs="Times New Roman"/>
-        </w:rPr>
-        <w:t xml:space="preserve"> a</w:t>
-      </w:r>
-      <w:r>
-        <w:rPr>
-          <w:rFonts w:ascii="Times New Roman" w:hAnsi="Times New Roman" w:cs="Times New Roman"/>
-        </w:rPr>
-        <w:t xml:space="preserve">re roommates. Even the music I listen to and the games I play are shaped by algorithms that somehow know what I like before I do. What really fascinates me, though, isn’t just the tech </w:t>
+        <w:t xml:space="preserve"> </w:t>
+      </w:r>
+      <w:r>
+        <w:rPr>
+          <w:rFonts w:ascii="Times New Roman" w:hAnsi="Times New Roman" w:cs="Times New Roman"/>
+        </w:rPr>
+        <w:t>start to change</w:t>
+      </w:r>
+      <w:r>
+        <w:rPr>
+          <w:rFonts w:ascii="Times New Roman" w:hAnsi="Times New Roman" w:cs="Times New Roman"/>
+        </w:rPr>
+        <w:t xml:space="preserve"> because tasks </w:t>
+      </w:r>
+      <w:r>
+        <w:rPr>
+          <w:rFonts w:ascii="Times New Roman" w:hAnsi="Times New Roman" w:cs="Times New Roman"/>
+        </w:rPr>
+        <w:t>can</w:t>
+      </w:r>
+      <w:r>
+        <w:rPr>
+          <w:rFonts w:ascii="Times New Roman" w:hAnsi="Times New Roman" w:cs="Times New Roman"/>
+        </w:rPr>
+        <w:t xml:space="preserve"> now </w:t>
+      </w:r>
+      <w:r>
+        <w:rPr>
+          <w:rFonts w:ascii="Times New Roman" w:hAnsi="Times New Roman" w:cs="Times New Roman"/>
+        </w:rPr>
+        <w:t xml:space="preserve">be </w:t>
+      </w:r>
+      <w:r>
+        <w:rPr>
+          <w:rFonts w:ascii="Times New Roman" w:hAnsi="Times New Roman" w:cs="Times New Roman"/>
+        </w:rPr>
+        <w:t xml:space="preserve">automated. Even the music </w:t>
+      </w:r>
+      <w:r>
+        <w:rPr>
+          <w:rFonts w:ascii="Times New Roman" w:hAnsi="Times New Roman" w:cs="Times New Roman"/>
+        </w:rPr>
+        <w:t>we</w:t>
+      </w:r>
+      <w:r>
+        <w:rPr>
+          <w:rFonts w:ascii="Times New Roman" w:hAnsi="Times New Roman" w:cs="Times New Roman"/>
+        </w:rPr>
+        <w:t xml:space="preserve"> listen to and the games </w:t>
+      </w:r>
+      <w:r>
+        <w:rPr>
+          <w:rFonts w:ascii="Times New Roman" w:hAnsi="Times New Roman" w:cs="Times New Roman"/>
+        </w:rPr>
+        <w:t>we all</w:t>
+      </w:r>
+      <w:r>
+        <w:rPr>
+          <w:rFonts w:ascii="Times New Roman" w:hAnsi="Times New Roman" w:cs="Times New Roman"/>
+        </w:rPr>
+        <w:t xml:space="preserve"> play are shaped by algorithms that somehow know what </w:t>
+      </w:r>
+      <w:r>
+        <w:rPr>
+          <w:rFonts w:ascii="Times New Roman" w:hAnsi="Times New Roman" w:cs="Times New Roman"/>
+        </w:rPr>
+        <w:t>we</w:t>
+      </w:r>
+      <w:r>
+        <w:rPr>
+          <w:rFonts w:ascii="Times New Roman" w:hAnsi="Times New Roman" w:cs="Times New Roman"/>
+        </w:rPr>
+        <w:t xml:space="preserve"> like before </w:t>
+      </w:r>
+      <w:r>
+        <w:rPr>
+          <w:rFonts w:ascii="Times New Roman" w:hAnsi="Times New Roman" w:cs="Times New Roman"/>
+        </w:rPr>
+        <w:t>we even</w:t>
+      </w:r>
+      <w:r>
+        <w:rPr>
+          <w:rFonts w:ascii="Times New Roman" w:hAnsi="Times New Roman" w:cs="Times New Roman"/>
+        </w:rPr>
+        <w:t xml:space="preserve"> do. What really fascinates me, though, is</w:t>
+      </w:r>
+      <w:r>
+        <w:rPr>
+          <w:rFonts w:ascii="Times New Roman" w:hAnsi="Times New Roman" w:cs="Times New Roman"/>
+        </w:rPr>
+        <w:t xml:space="preserve"> not</w:t>
+      </w:r>
+      <w:r>
+        <w:rPr>
+          <w:rFonts w:ascii="Times New Roman" w:hAnsi="Times New Roman" w:cs="Times New Roman"/>
+        </w:rPr>
+        <w:t xml:space="preserve"> just the tech </w:t>
       </w:r>
       <w:r>
         <w:rPr>
@@ -180,7 +522,43 @@
         <w:rPr>
           <w:rFonts w:ascii="Times New Roman" w:hAnsi="Times New Roman" w:cs="Times New Roman"/>
         </w:rPr>
-        <w:t>it’s how people respond to it. Some folks are all in, while others are more hesitant or even suspicious.</w:t>
+        <w:t xml:space="preserve">it’s how people respond to it. Some </w:t>
+      </w:r>
+      <w:r>
+        <w:rPr>
+          <w:rFonts w:ascii="Times New Roman" w:hAnsi="Times New Roman" w:cs="Times New Roman"/>
+        </w:rPr>
+        <w:t>people</w:t>
+      </w:r>
+      <w:r>
+        <w:rPr>
+          <w:rFonts w:ascii="Times New Roman" w:hAnsi="Times New Roman" w:cs="Times New Roman"/>
+        </w:rPr>
+        <w:t xml:space="preserve"> are all in</w:t>
+      </w:r>
+      <w:r>
+        <w:rPr>
+          <w:rFonts w:ascii="Times New Roman" w:hAnsi="Times New Roman" w:cs="Times New Roman"/>
+        </w:rPr>
+        <w:t xml:space="preserve"> for it</w:t>
+      </w:r>
+      <w:r>
+        <w:rPr>
+          <w:rFonts w:ascii="Times New Roman" w:hAnsi="Times New Roman" w:cs="Times New Roman"/>
+        </w:rPr>
+        <w:t xml:space="preserve">, while others are more hesitant or even </w:t>
+      </w:r>
+      <w:r>
+        <w:rPr>
+          <w:rFonts w:ascii="Times New Roman" w:hAnsi="Times New Roman" w:cs="Times New Roman"/>
+        </w:rPr>
+        <w:t>skeptical</w:t>
+      </w:r>
+      <w:r>
+        <w:rPr>
+          <w:rFonts w:ascii="Times New Roman" w:hAnsi="Times New Roman" w:cs="Times New Roman"/>
+        </w:rPr>
+        <w:t>.</w:t>
       </w:r>
     </w:p>
     <w:p>
@@ -219,7 +597,37 @@
         <w:rPr>
           <w:rFonts w:ascii="Times New Roman" w:hAnsi="Times New Roman" w:cs="Times New Roman"/>
         </w:rPr>
-        <w:t>not just the big headlines, but the small stuff too. From what shows up in our feeds to how we think about work and relationships, AI is already part of the picture. I’m hoping to capture both the excitement and the weirdness that comes with it. Because, like every major shift in technology, how we deal with AI now is going to shape our future in ways we probably can’t fully imagine yet.</w:t>
+        <w:t xml:space="preserve">not just the big headlines, but the small stuff too. </w:t>
+      </w:r>
+      <w:r>
+        <w:rPr>
+          <w:rFonts w:ascii="Times New Roman" w:hAnsi="Times New Roman" w:cs="Times New Roman"/>
+        </w:rPr>
+        <w:t>From the content we see in our feeds to the way we approach work and relationships,</w:t>
+      </w:r>
+      <w:r>
+        <w:rPr>
+          <w:rFonts w:ascii="Times New Roman" w:hAnsi="Times New Roman" w:cs="Times New Roman"/>
+        </w:rPr>
+        <w:t xml:space="preserve"> </w:t>
+      </w:r>
+      <w:r>
+        <w:rPr>
+          <w:rFonts w:ascii="Times New Roman" w:hAnsi="Times New Roman" w:cs="Times New Roman"/>
+        </w:rPr>
+        <w:t xml:space="preserve">AI is already part of the picture. I’m hoping to capture both the excitement and the weirdness that comes with it. Because, like every major shift in technology, how we deal with AI now is going to shape our future in ways we probably can’t fully </w:t>
+      </w:r>
+      <w:r>
+        <w:rPr>
+          <w:rFonts w:ascii="Times New Roman" w:hAnsi="Times New Roman" w:cs="Times New Roman"/>
+        </w:rPr>
+        <w:t>comprehend</w:t>
+      </w:r>
+      <w:r>
+        <w:rPr>
+          <w:rFonts w:ascii="Times New Roman" w:hAnsi="Times New Roman" w:cs="Times New Roman"/>
+        </w:rPr>
+        <w:t xml:space="preserve"> yet.</w:t>
       </w:r>
     </w:p>
     <w:sectPr>

</xml_diff>

<commit_message>
Refine tune the argument.
</commit_message>
<xml_diff>
--- a/Atestat.docx
+++ b/Atestat.docx
@@ -291,7 +291,7 @@
         <w:rPr>
           <w:rFonts w:ascii="Times New Roman" w:hAnsi="Times New Roman" w:cs="Times New Roman"/>
         </w:rPr>
-        <w:t>were</w:t>
+        <w:t>are</w:t>
       </w:r>
       <w:r>
         <w:rPr>
@@ -362,11 +362,31 @@
         </w:rPr>
         <w:t xml:space="preserve"> only starting to notice. </w:t>
       </w:r>
-      <w:r>
-        <w:rPr>
-          <w:rFonts w:ascii="Times New Roman" w:hAnsi="Times New Roman" w:cs="Times New Roman"/>
-        </w:rPr>
-        <w:t>Some of them can be</w:t>
+      <w:proofErr w:type="gramStart"/>
+      <w:r>
+        <w:rPr>
+          <w:rFonts w:ascii="Times New Roman" w:hAnsi="Times New Roman" w:cs="Times New Roman"/>
+        </w:rPr>
+        <w:t>Some of</w:t>
+      </w:r>
+      <w:proofErr w:type="gramEnd"/>
+      <w:r>
+        <w:rPr>
+          <w:rFonts w:ascii="Times New Roman" w:hAnsi="Times New Roman" w:cs="Times New Roman"/>
+        </w:rPr>
+        <w:t xml:space="preserve"> </w:t>
+      </w:r>
+      <w:r>
+        <w:rPr>
+          <w:rFonts w:ascii="Times New Roman" w:hAnsi="Times New Roman" w:cs="Times New Roman"/>
+        </w:rPr>
+        <w:t>changes</w:t>
+      </w:r>
+      <w:r>
+        <w:rPr>
+          <w:rFonts w:ascii="Times New Roman" w:hAnsi="Times New Roman" w:cs="Times New Roman"/>
+        </w:rPr>
+        <w:t xml:space="preserve"> can be</w:t>
       </w:r>
       <w:r>
         <w:rPr>
@@ -420,13 +440,43 @@
         <w:rPr>
           <w:rFonts w:ascii="Times New Roman" w:hAnsi="Times New Roman" w:cs="Times New Roman"/>
         </w:rPr>
-        <w:t>start to change</w:t>
-      </w:r>
-      <w:r>
-        <w:rPr>
-          <w:rFonts w:ascii="Times New Roman" w:hAnsi="Times New Roman" w:cs="Times New Roman"/>
-        </w:rPr>
-        <w:t xml:space="preserve"> because tasks </w:t>
+        <w:t>start to</w:t>
+      </w:r>
+      <w:r>
+        <w:rPr>
+          <w:rFonts w:ascii="Times New Roman" w:hAnsi="Times New Roman" w:cs="Times New Roman"/>
+        </w:rPr>
+        <w:t xml:space="preserve"> be</w:t>
+      </w:r>
+      <w:r>
+        <w:rPr>
+          <w:rFonts w:ascii="Times New Roman" w:hAnsi="Times New Roman" w:cs="Times New Roman"/>
+        </w:rPr>
+        <w:t xml:space="preserve"> </w:t>
+      </w:r>
+      <w:r>
+        <w:rPr>
+          <w:rFonts w:ascii="Times New Roman" w:hAnsi="Times New Roman" w:cs="Times New Roman"/>
+        </w:rPr>
+        <w:t>redefined</w:t>
+      </w:r>
+      <w:r>
+        <w:rPr>
+          <w:rFonts w:ascii="Times New Roman" w:hAnsi="Times New Roman" w:cs="Times New Roman"/>
+        </w:rPr>
+        <w:t xml:space="preserve"> because </w:t>
+      </w:r>
+      <w:r>
+        <w:rPr>
+          <w:rFonts w:ascii="Times New Roman" w:hAnsi="Times New Roman" w:cs="Times New Roman"/>
+        </w:rPr>
+        <w:t xml:space="preserve">specific </w:t>
+      </w:r>
+      <w:r>
+        <w:rPr>
+          <w:rFonts w:ascii="Times New Roman" w:hAnsi="Times New Roman" w:cs="Times New Roman"/>
+        </w:rPr>
+        <w:t xml:space="preserve">tasks </w:t>
       </w:r>
       <w:r>
         <w:rPr>

</xml_diff>

<commit_message>
Write Chapther 1. Introduction.
</commit_message>
<xml_diff>
--- a/Atestat.docx
+++ b/Atestat.docx
@@ -29,6 +29,24 @@
           <w:szCs w:val="28"/>
         </w:rPr>
       </w:pPr>
+      <w:r>
+        <w:rPr>
+          <w:rFonts w:ascii="Times New Roman" w:hAnsi="Times New Roman" w:cs="Times New Roman"/>
+          <w:sz w:val="28"/>
+          <w:szCs w:val="28"/>
+        </w:rPr>
+        <w:t>Argument</w:t>
+      </w:r>
+    </w:p>
+    <w:p>
+      <w:pPr>
+        <w:jc w:val="center"/>
+        <w:rPr>
+          <w:rFonts w:ascii="Times New Roman" w:hAnsi="Times New Roman" w:cs="Times New Roman"/>
+          <w:sz w:val="28"/>
+          <w:szCs w:val="28"/>
+        </w:rPr>
+      </w:pPr>
     </w:p>
     <w:p>
       <w:pPr>
@@ -362,19 +380,11 @@
         </w:rPr>
         <w:t xml:space="preserve"> only starting to notice. </w:t>
       </w:r>
-      <w:proofErr w:type="gramStart"/>
-      <w:r>
-        <w:rPr>
-          <w:rFonts w:ascii="Times New Roman" w:hAnsi="Times New Roman" w:cs="Times New Roman"/>
-        </w:rPr>
-        <w:t>Some of</w:t>
-      </w:r>
-      <w:proofErr w:type="gramEnd"/>
-      <w:r>
-        <w:rPr>
-          <w:rFonts w:ascii="Times New Roman" w:hAnsi="Times New Roman" w:cs="Times New Roman"/>
-        </w:rPr>
-        <w:t xml:space="preserve"> </w:t>
+      <w:r>
+        <w:rPr>
+          <w:rFonts w:ascii="Times New Roman" w:hAnsi="Times New Roman" w:cs="Times New Roman"/>
+        </w:rPr>
+        <w:t xml:space="preserve">Some of </w:t>
       </w:r>
       <w:r>
         <w:rPr>
@@ -679,6 +689,148 @@
         </w:rPr>
         <w:t xml:space="preserve"> yet.</w:t>
       </w:r>
+    </w:p>
+    <w:p>
+      <w:pPr>
+        <w:spacing w:line="360" w:lineRule="auto"/>
+        <w:jc w:val="both"/>
+        <w:rPr>
+          <w:rFonts w:ascii="Times New Roman" w:hAnsi="Times New Roman" w:cs="Times New Roman"/>
+        </w:rPr>
+      </w:pPr>
+    </w:p>
+    <w:p>
+      <w:pPr>
+        <w:spacing w:line="360" w:lineRule="auto"/>
+        <w:jc w:val="both"/>
+        <w:rPr>
+          <w:rFonts w:ascii="Times New Roman" w:hAnsi="Times New Roman" w:cs="Times New Roman"/>
+        </w:rPr>
+      </w:pPr>
+    </w:p>
+    <w:p>
+      <w:pPr>
+        <w:spacing w:line="360" w:lineRule="auto"/>
+        <w:jc w:val="both"/>
+        <w:rPr>
+          <w:rFonts w:ascii="Times New Roman" w:hAnsi="Times New Roman" w:cs="Times New Roman"/>
+        </w:rPr>
+      </w:pPr>
+    </w:p>
+    <w:p>
+      <w:pPr>
+        <w:jc w:val="center"/>
+        <w:rPr>
+          <w:rFonts w:ascii="Times New Roman" w:hAnsi="Times New Roman" w:cs="Times New Roman"/>
+          <w:sz w:val="28"/>
+          <w:szCs w:val="28"/>
+        </w:rPr>
+      </w:pPr>
+      <w:r>
+        <w:rPr>
+          <w:rFonts w:ascii="Times New Roman" w:hAnsi="Times New Roman" w:cs="Times New Roman"/>
+          <w:sz w:val="28"/>
+          <w:szCs w:val="28"/>
+        </w:rPr>
+        <w:lastRenderedPageBreak/>
+        <w:t>Chapter 1</w:t>
+      </w:r>
+      <w:r>
+        <w:rPr>
+          <w:rFonts w:ascii="Times New Roman" w:hAnsi="Times New Roman" w:cs="Times New Roman"/>
+          <w:sz w:val="28"/>
+          <w:szCs w:val="28"/>
+        </w:rPr>
+        <w:t>.</w:t>
+      </w:r>
+      <w:r>
+        <w:rPr>
+          <w:rFonts w:ascii="Times New Roman" w:hAnsi="Times New Roman" w:cs="Times New Roman"/>
+          <w:sz w:val="28"/>
+          <w:szCs w:val="28"/>
+        </w:rPr>
+        <w:t xml:space="preserve"> Introduction</w:t>
+      </w:r>
+    </w:p>
+    <w:p>
+      <w:pPr>
+        <w:spacing w:line="360" w:lineRule="auto"/>
+        <w:jc w:val="center"/>
+        <w:rPr>
+          <w:rFonts w:ascii="Times New Roman" w:hAnsi="Times New Roman" w:cs="Times New Roman"/>
+          <w:sz w:val="28"/>
+          <w:szCs w:val="28"/>
+        </w:rPr>
+      </w:pPr>
+    </w:p>
+    <w:p>
+      <w:pPr>
+        <w:spacing w:line="360" w:lineRule="auto"/>
+        <w:jc w:val="both"/>
+        <w:rPr>
+          <w:rFonts w:ascii="Times New Roman" w:hAnsi="Times New Roman" w:cs="Times New Roman"/>
+        </w:rPr>
+      </w:pPr>
+      <w:r>
+        <w:rPr>
+          <w:rFonts w:ascii="Times New Roman" w:hAnsi="Times New Roman" w:cs="Times New Roman"/>
+        </w:rPr>
+        <w:t>The rapid development of artificial intelligence began in the mid-20th century, when computer scientists first explored the idea that machines could be programmed to simulate human reasoning. Early experiments in the 1950s and 1960s produced only limited results, but they laid the foundation for what AI would later become. Progress slowed for several decades due to technical limitations, a period often referred to as the “AI winter.” However, advances in computing power, the growth of the internet, and the availability of vast amounts of data in the late 20th and early 21st century allowed artificial intelligence to evolve at a much faster pace.</w:t>
+      </w:r>
+    </w:p>
+    <w:p>
+      <w:pPr>
+        <w:spacing w:line="360" w:lineRule="auto"/>
+        <w:jc w:val="both"/>
+        <w:rPr>
+          <w:rFonts w:ascii="Times New Roman" w:hAnsi="Times New Roman" w:cs="Times New Roman"/>
+        </w:rPr>
+      </w:pPr>
+      <w:r>
+        <w:rPr>
+          <w:rFonts w:ascii="Times New Roman" w:hAnsi="Times New Roman" w:cs="Times New Roman"/>
+        </w:rPr>
+        <w:t>By the early 2000s, AI was already present in daily life in subtle ways, such as spam filters in email, predictive text, and simple online recommendation systems. The real breakthrough came with the development of machine learning and deep learning, which enabled computers to process and analyse information in ways that were far more advanced than before. This progress opened the door to technologies such as voice recognition, facial recognition, and self-driving cars.</w:t>
+      </w:r>
+    </w:p>
+    <w:p>
+      <w:pPr>
+        <w:spacing w:line="360" w:lineRule="auto"/>
+        <w:jc w:val="both"/>
+        <w:rPr>
+          <w:rFonts w:ascii="Times New Roman" w:hAnsi="Times New Roman" w:cs="Times New Roman"/>
+        </w:rPr>
+      </w:pPr>
+      <w:r>
+        <w:rPr>
+          <w:rFonts w:ascii="Times New Roman" w:hAnsi="Times New Roman" w:cs="Times New Roman"/>
+        </w:rPr>
+        <w:t>Today, artificial intelligence has expanded beyond specialised research and is increasingly integrated into ordinary routines. Smartphones, navigation apps, and social media platforms rely heavily on AI to adapt to user behaviour. At the same time, industries such as healthcare, education, and finance are reshaped by automated systems that can perform tasks once reserved for humans. The influence of AI is not limited to technology itself, but extends to the way people work, communicate, and even organise their personal lives.</w:t>
+      </w:r>
+    </w:p>
+    <w:p>
+      <w:pPr>
+        <w:spacing w:line="360" w:lineRule="auto"/>
+        <w:jc w:val="both"/>
+        <w:rPr>
+          <w:rFonts w:ascii="Times New Roman" w:hAnsi="Times New Roman" w:cs="Times New Roman"/>
+        </w:rPr>
+      </w:pPr>
+      <w:r>
+        <w:rPr>
+          <w:rFonts w:ascii="Times New Roman" w:hAnsi="Times New Roman" w:cs="Times New Roman"/>
+        </w:rPr>
+        <w:t>As with all major technological revolutions, the spread of AI brings both opportunities and challenges. It promises efficiency, safety, and convenience, but it also raises important questions about privacy, employment, and the balance between human control and machine autonomy. These concerns make AI one of the most debated and influential subjects of the present time, and its role in shaping everyday life will only continue to grow in the years to come.</w:t>
+      </w:r>
+    </w:p>
+    <w:p>
+      <w:pPr>
+        <w:spacing w:line="360" w:lineRule="auto"/>
+        <w:jc w:val="both"/>
+        <w:rPr>
+          <w:rFonts w:ascii="Times New Roman" w:hAnsi="Times New Roman" w:cs="Times New Roman"/>
+        </w:rPr>
+      </w:pPr>
     </w:p>
     <w:sectPr>
       <w:pgSz w:w="11906" w:h="16838"/>
@@ -1296,6 +1448,7 @@
   <w:style w:type="character" w:default="1" w:styleId="DefaultParagraphFont">
     <w:name w:val="Default Paragraph Font"/>
     <w:uiPriority w:val="1"/>
+    <w:semiHidden/>
     <w:unhideWhenUsed/>
   </w:style>
   <w:style w:type="table" w:default="1" w:styleId="TableNormal">

</xml_diff>

<commit_message>
Correct Chapther 1. Introduction.
</commit_message>
<xml_diff>
--- a/Atestat.docx
+++ b/Atestat.docx
@@ -380,11 +380,19 @@
         </w:rPr>
         <w:t xml:space="preserve"> only starting to notice. </w:t>
       </w:r>
-      <w:r>
-        <w:rPr>
-          <w:rFonts w:ascii="Times New Roman" w:hAnsi="Times New Roman" w:cs="Times New Roman"/>
-        </w:rPr>
-        <w:t xml:space="preserve">Some of </w:t>
+      <w:proofErr w:type="gramStart"/>
+      <w:r>
+        <w:rPr>
+          <w:rFonts w:ascii="Times New Roman" w:hAnsi="Times New Roman" w:cs="Times New Roman"/>
+        </w:rPr>
+        <w:t>Some of</w:t>
+      </w:r>
+      <w:proofErr w:type="gramEnd"/>
+      <w:r>
+        <w:rPr>
+          <w:rFonts w:ascii="Times New Roman" w:hAnsi="Times New Roman" w:cs="Times New Roman"/>
+        </w:rPr>
+        <w:t xml:space="preserve"> </w:t>
       </w:r>
       <w:r>
         <w:rPr>
@@ -790,7 +798,21 @@
         <w:rPr>
           <w:rFonts w:ascii="Times New Roman" w:hAnsi="Times New Roman" w:cs="Times New Roman"/>
         </w:rPr>
-        <w:t>By the early 2000s, AI was already present in daily life in subtle ways, such as spam filters in email, predictive text, and simple online recommendation systems. The real breakthrough came with the development of machine learning and deep learning, which enabled computers to process and analyse information in ways that were far more advanced than before. This progress opened the door to technologies such as voice recognition, facial recognition, and self-driving cars.</w:t>
+        <w:t xml:space="preserve">By the early 2000s, AI was already present in daily life in subtle ways, such as spam filters in email, predictive text, and simple online recommendation systems. The real breakthrough came with the development of machine learning and deep learning, which enabled computers to process and </w:t>
+      </w:r>
+      <w:proofErr w:type="spellStart"/>
+      <w:r>
+        <w:rPr>
+          <w:rFonts w:ascii="Times New Roman" w:hAnsi="Times New Roman" w:cs="Times New Roman"/>
+        </w:rPr>
+        <w:t>analyse</w:t>
+      </w:r>
+      <w:proofErr w:type="spellEnd"/>
+      <w:r>
+        <w:rPr>
+          <w:rFonts w:ascii="Times New Roman" w:hAnsi="Times New Roman" w:cs="Times New Roman"/>
+        </w:rPr>
+        <w:t xml:space="preserve"> information in ways that were far more advanced than before. This progress opened the door to technologies such as voice recognition, facial recognition, and self-driving cars.</w:t>
       </w:r>
     </w:p>
     <w:p>
@@ -805,7 +827,61 @@
         <w:rPr>
           <w:rFonts w:ascii="Times New Roman" w:hAnsi="Times New Roman" w:cs="Times New Roman"/>
         </w:rPr>
-        <w:t>Today, artificial intelligence has expanded beyond specialised research and is increasingly integrated into ordinary routines. Smartphones, navigation apps, and social media platforms rely heavily on AI to adapt to user behaviour. At the same time, industries such as healthcare, education, and finance are reshaped by automated systems that can perform tasks once reserved for humans. The influence of AI is not limited to technology itself, but extends to the way people work, communicate, and even organise their personal lives.</w:t>
+        <w:t xml:space="preserve">Today, artificial intelligence has expanded beyond </w:t>
+      </w:r>
+      <w:proofErr w:type="spellStart"/>
+      <w:r>
+        <w:rPr>
+          <w:rFonts w:ascii="Times New Roman" w:hAnsi="Times New Roman" w:cs="Times New Roman"/>
+        </w:rPr>
+        <w:t>specialised</w:t>
+      </w:r>
+      <w:proofErr w:type="spellEnd"/>
+      <w:r>
+        <w:rPr>
+          <w:rFonts w:ascii="Times New Roman" w:hAnsi="Times New Roman" w:cs="Times New Roman"/>
+        </w:rPr>
+        <w:t xml:space="preserve"> research and is increasingly integrated into ordinary routines. Smartphones, navigation apps, and social media platforms rely heavily on AI to adapt to user </w:t>
+      </w:r>
+      <w:proofErr w:type="spellStart"/>
+      <w:r>
+        <w:rPr>
+          <w:rFonts w:ascii="Times New Roman" w:hAnsi="Times New Roman" w:cs="Times New Roman"/>
+        </w:rPr>
+        <w:t>behavio</w:t>
+      </w:r>
+      <w:r>
+        <w:rPr>
+          <w:rFonts w:ascii="Times New Roman" w:hAnsi="Times New Roman" w:cs="Times New Roman"/>
+        </w:rPr>
+        <w:t>u</w:t>
+      </w:r>
+      <w:r>
+        <w:rPr>
+          <w:rFonts w:ascii="Times New Roman" w:hAnsi="Times New Roman" w:cs="Times New Roman"/>
+        </w:rPr>
+        <w:t>r</w:t>
+      </w:r>
+      <w:proofErr w:type="spellEnd"/>
+      <w:r>
+        <w:rPr>
+          <w:rFonts w:ascii="Times New Roman" w:hAnsi="Times New Roman" w:cs="Times New Roman"/>
+        </w:rPr>
+        <w:t xml:space="preserve">. At the same time, industries such as healthcare, education, and finance are reshaped by automated systems that can perform tasks once reserved for humans. The influence of AI is not limited to technology itself, but extends to the way people work, communicate, and even </w:t>
+      </w:r>
+      <w:proofErr w:type="spellStart"/>
+      <w:r>
+        <w:rPr>
+          <w:rFonts w:ascii="Times New Roman" w:hAnsi="Times New Roman" w:cs="Times New Roman"/>
+        </w:rPr>
+        <w:t>organise</w:t>
+      </w:r>
+      <w:proofErr w:type="spellEnd"/>
+      <w:r>
+        <w:rPr>
+          <w:rFonts w:ascii="Times New Roman" w:hAnsi="Times New Roman" w:cs="Times New Roman"/>
+        </w:rPr>
+        <w:t xml:space="preserve"> their personal lives.</w:t>
       </w:r>
     </w:p>
     <w:p>
@@ -822,6 +898,51 @@
         </w:rPr>
         <w:t>As with all major technological revolutions, the spread of AI brings both opportunities and challenges. It promises efficiency, safety, and convenience, but it also raises important questions about privacy, employment, and the balance between human control and machine autonomy. These concerns make AI one of the most debated and influential subjects of the present time, and its role in shaping everyday life will only continue to grow in the years to come.</w:t>
       </w:r>
+    </w:p>
+    <w:p>
+      <w:pPr>
+        <w:spacing w:line="360" w:lineRule="auto"/>
+        <w:jc w:val="both"/>
+        <w:rPr>
+          <w:rFonts w:ascii="Times New Roman" w:hAnsi="Times New Roman" w:cs="Times New Roman"/>
+        </w:rPr>
+      </w:pPr>
+    </w:p>
+    <w:p>
+      <w:pPr>
+        <w:spacing w:line="360" w:lineRule="auto"/>
+        <w:jc w:val="both"/>
+        <w:rPr>
+          <w:rFonts w:ascii="Times New Roman" w:hAnsi="Times New Roman" w:cs="Times New Roman"/>
+        </w:rPr>
+      </w:pPr>
+    </w:p>
+    <w:p>
+      <w:pPr>
+        <w:spacing w:line="360" w:lineRule="auto"/>
+        <w:jc w:val="both"/>
+        <w:rPr>
+          <w:rFonts w:ascii="Times New Roman" w:hAnsi="Times New Roman" w:cs="Times New Roman"/>
+        </w:rPr>
+      </w:pPr>
+    </w:p>
+    <w:p>
+      <w:pPr>
+        <w:spacing w:line="360" w:lineRule="auto"/>
+        <w:jc w:val="both"/>
+        <w:rPr>
+          <w:rFonts w:ascii="Times New Roman" w:hAnsi="Times New Roman" w:cs="Times New Roman"/>
+        </w:rPr>
+      </w:pPr>
+    </w:p>
+    <w:p>
+      <w:pPr>
+        <w:spacing w:line="360" w:lineRule="auto"/>
+        <w:jc w:val="both"/>
+        <w:rPr>
+          <w:rFonts w:ascii="Times New Roman" w:hAnsi="Times New Roman" w:cs="Times New Roman"/>
+        </w:rPr>
+      </w:pPr>
     </w:p>
     <w:p>
       <w:pPr>

</xml_diff>

<commit_message>
Corecting Chapter 2 and improving techno redactation.
</commit_message>
<xml_diff>
--- a/Atestat.docx
+++ b/Atestat.docx
@@ -29,6 +29,17 @@
         <w:jc w:val="center"/>
         <w:rPr>
           <w:rFonts w:ascii="Times New Roman" w:hAnsi="Times New Roman" w:cs="Times New Roman"/>
+          <w:b/>
+          <w:bCs/>
+          <w:sz w:val="32"/>
+          <w:szCs w:val="32"/>
+        </w:rPr>
+      </w:pPr>
+    </w:p>
+    <w:p>
+      <w:pPr>
+        <w:rPr>
+          <w:rFonts w:ascii="Times New Roman" w:hAnsi="Times New Roman" w:cs="Times New Roman"/>
           <w:sz w:val="28"/>
           <w:szCs w:val="28"/>
         </w:rPr>
@@ -727,7 +738,6 @@
           <w:sz w:val="32"/>
           <w:szCs w:val="32"/>
         </w:rPr>
-        <w:lastRenderedPageBreak/>
         <w:t>Chapter 1</w:t>
       </w:r>
       <w:r>
@@ -753,6 +763,18 @@
     </w:p>
     <w:p>
       <w:pPr>
+        <w:jc w:val="center"/>
+        <w:rPr>
+          <w:rFonts w:ascii="Times New Roman" w:hAnsi="Times New Roman" w:cs="Times New Roman"/>
+          <w:b/>
+          <w:bCs/>
+          <w:sz w:val="32"/>
+          <w:szCs w:val="32"/>
+        </w:rPr>
+      </w:pPr>
+    </w:p>
+    <w:p>
+      <w:pPr>
         <w:spacing w:line="360" w:lineRule="auto"/>
         <w:jc w:val="center"/>
         <w:rPr>
@@ -843,9 +865,6 @@
         </w:rPr>
       </w:pPr>
       <w:r>
-        <w:rPr>
-          <w:noProof/>
-        </w:rPr>
         <w:drawing>
           <wp:anchor distT="0" distB="0" distL="114300" distR="114300" simplePos="0" relativeHeight="251659264" behindDoc="1" locked="0" layoutInCell="1" allowOverlap="1" wp14:anchorId="658D376B" wp14:editId="4DEDD130">
             <wp:simplePos x="0" y="0"/>
@@ -910,11 +929,8 @@
         </w:drawing>
       </w:r>
       <w:r>
-        <w:rPr>
-          <w:noProof/>
-        </w:rPr>
         <w:drawing>
-          <wp:anchor distT="0" distB="0" distL="114300" distR="114300" simplePos="0" relativeHeight="251658240" behindDoc="1" locked="0" layoutInCell="1" allowOverlap="1" wp14:anchorId="73C9F2E9" wp14:editId="10BA1615">
+          <wp:anchor distT="0" distB="0" distL="114300" distR="114300" simplePos="0" relativeHeight="251658240" behindDoc="1" locked="0" layoutInCell="1" allowOverlap="1" wp14:anchorId="73C9F2E9" wp14:editId="3268A051">
             <wp:simplePos x="0" y="0"/>
             <wp:positionH relativeFrom="margin">
               <wp:posOffset>-635</wp:posOffset>
@@ -997,15 +1013,6 @@
     </w:p>
     <w:p>
       <w:pPr>
-        <w:spacing w:line="360" w:lineRule="auto"/>
-        <w:jc w:val="both"/>
-        <w:rPr>
-          <w:rFonts w:ascii="Times New Roman" w:hAnsi="Times New Roman" w:cs="Times New Roman"/>
-        </w:rPr>
-      </w:pPr>
-    </w:p>
-    <w:p>
-      <w:pPr>
         <w:jc w:val="center"/>
         <w:rPr>
           <w:rFonts w:ascii="Times New Roman" w:hAnsi="Times New Roman" w:cs="Times New Roman"/>
@@ -1023,7 +1030,6 @@
           <w:sz w:val="32"/>
           <w:szCs w:val="32"/>
         </w:rPr>
-        <w:lastRenderedPageBreak/>
         <w:t>Chapter 2. Benefits</w:t>
       </w:r>
     </w:p>
@@ -1038,16 +1044,16 @@
     </w:p>
     <w:p>
       <w:pPr>
-        <w:spacing w:line="360" w:lineRule="auto"/>
-        <w:rPr>
-          <w:rFonts w:ascii="Times New Roman" w:hAnsi="Times New Roman" w:cs="Times New Roman"/>
-          <w:b/>
-          <w:bCs/>
+        <w:rPr>
+          <w:rFonts w:ascii="Times New Roman" w:hAnsi="Times New Roman" w:cs="Times New Roman"/>
           <w:sz w:val="28"/>
           <w:szCs w:val="28"/>
         </w:rPr>
       </w:pPr>
-      <w:r>
+    </w:p>
+    <w:p>
+      <w:pPr>
+        <w:spacing w:line="360" w:lineRule="auto"/>
         <w:rPr>
           <w:rFonts w:ascii="Times New Roman" w:hAnsi="Times New Roman" w:cs="Times New Roman"/>
           <w:b/>
@@ -1055,41 +1061,8 @@
           <w:sz w:val="28"/>
           <w:szCs w:val="28"/>
         </w:rPr>
-        <w:t>2.1 Transforming Work Life</w:t>
-      </w:r>
-    </w:p>
-    <w:p>
-      <w:pPr>
-        <w:spacing w:line="360" w:lineRule="auto"/>
-        <w:jc w:val="both"/>
-        <w:rPr>
-          <w:rFonts w:ascii="Times New Roman" w:hAnsi="Times New Roman" w:cs="Times New Roman"/>
-        </w:rPr>
-      </w:pPr>
-      <w:r>
-        <w:rPr>
-          <w:rFonts w:ascii="Times New Roman" w:hAnsi="Times New Roman" w:cs="Times New Roman"/>
-        </w:rPr>
-        <w:t>Artificial intelligence has already begun to reshape the world of work, and its influence will only increase in the years to come. One of the most visible benefits is the automation of repetitive and time-consuming tasks. Simple office duties, such as sorting emails, scheduling meetings, or analysing basic data, can now be carried out by AI-powered systems. This allows employees to focus on more creative, strategic, and meaningful aspects of their jobs. In many industries, from finance to manufacturing, this shift increases productivity while reducing human error.</w:t>
-      </w:r>
-    </w:p>
-    <w:p>
-      <w:pPr>
-        <w:spacing w:line="360" w:lineRule="auto"/>
-        <w:jc w:val="both"/>
-        <w:rPr>
-          <w:rFonts w:ascii="Times New Roman" w:hAnsi="Times New Roman" w:cs="Times New Roman"/>
-        </w:rPr>
-      </w:pPr>
-      <w:r>
-        <w:rPr>
-          <w:rFonts w:ascii="Times New Roman" w:hAnsi="Times New Roman" w:cs="Times New Roman"/>
-        </w:rPr>
-        <w:t>Another major advantage is the flexibility AI offers to workers. With the development of intelligent digital assistants, online collaboration platforms, and smart scheduling systems, remote work has become much more efficient. During the recent global health crisis, AI tools proved their value by allowing businesses to adapt quickly to remote working conditions. In the future, smart cities will support this trend even further, by providing reliable internet infrastructure and AI-driven logistics systems that help companies operate smoothly no matter where their employees are located.</w:t>
-      </w:r>
-    </w:p>
-    <w:p>
-      <w:pPr>
+      </w:pPr>
+      <w:r>
         <w:rPr>
           <w:rFonts w:ascii="Times New Roman" w:hAnsi="Times New Roman" w:cs="Times New Roman"/>
           <w:b/>
@@ -1097,8 +1070,12 @@
           <w:sz w:val="28"/>
           <w:szCs w:val="28"/>
         </w:rPr>
-      </w:pPr>
-      <w:r>
+        <w:t>2.1 Transforming Work Life</w:t>
+      </w:r>
+    </w:p>
+    <w:p>
+      <w:pPr>
+        <w:spacing w:line="360" w:lineRule="auto"/>
         <w:rPr>
           <w:rFonts w:ascii="Times New Roman" w:hAnsi="Times New Roman" w:cs="Times New Roman"/>
           <w:b/>
@@ -1106,82 +1083,79 @@
           <w:sz w:val="28"/>
           <w:szCs w:val="28"/>
         </w:rPr>
-        <w:t>2.2 Enhancing Personal Life</w:t>
-      </w:r>
-    </w:p>
-    <w:p>
-      <w:pPr>
-        <w:spacing w:line="360" w:lineRule="auto"/>
-        <w:jc w:val="both"/>
-        <w:rPr>
-          <w:rFonts w:ascii="Times New Roman" w:hAnsi="Times New Roman" w:cs="Times New Roman"/>
-        </w:rPr>
-      </w:pPr>
-      <w:r>
-        <w:rPr>
-          <w:rFonts w:ascii="Times New Roman" w:hAnsi="Times New Roman" w:cs="Times New Roman"/>
-        </w:rPr>
-        <w:t xml:space="preserve">AI is not limited to the professional sphere. It is also present in our private lives in ways that bring convenience, comfort, and even health benefits. Smart homes, for example, are becoming increasingly common. They use AI to regulate heating, cooling, and lighting </w:t>
-      </w:r>
-      <w:proofErr w:type="gramStart"/>
-      <w:r>
-        <w:rPr>
-          <w:rFonts w:ascii="Times New Roman" w:hAnsi="Times New Roman" w:cs="Times New Roman"/>
-        </w:rPr>
-        <w:t>in order to</w:t>
-      </w:r>
-      <w:proofErr w:type="gramEnd"/>
-      <w:r>
-        <w:rPr>
-          <w:rFonts w:ascii="Times New Roman" w:hAnsi="Times New Roman" w:cs="Times New Roman"/>
-        </w:rPr>
-        <w:t xml:space="preserve"> save energy and reduce costs. AI-powered security systems can recognise unusual activity and alert homeowners in real time. Even grocery shopping is being transformed, as online platforms learn individual preferences and suggest products accordingly.</w:t>
-      </w:r>
-    </w:p>
-    <w:p>
-      <w:pPr>
-        <w:spacing w:line="360" w:lineRule="auto"/>
-        <w:jc w:val="both"/>
-        <w:rPr>
-          <w:rFonts w:ascii="Times New Roman" w:hAnsi="Times New Roman" w:cs="Times New Roman"/>
-        </w:rPr>
-      </w:pPr>
-      <w:r>
-        <w:rPr>
-          <w:rFonts w:ascii="Times New Roman" w:hAnsi="Times New Roman" w:cs="Times New Roman"/>
-        </w:rPr>
-        <w:t>Health and wellbeing are also improved through AI applications. Wearable devices such as smartwatches now monitor heart rate, sleep patterns, and exercise routines, providing personalised advice for healthier living. In medicine, AI systems help doctors detect illnesses earlier and choose treatments more suited to each patient’s needs. These developments not only increase life expectancy but also improve quality of life by offering people more control over their health.</w:t>
-      </w:r>
-    </w:p>
-    <w:p>
-      <w:pPr>
-        <w:spacing w:line="360" w:lineRule="auto"/>
-        <w:jc w:val="both"/>
-        <w:rPr>
-          <w:rFonts w:ascii="Times New Roman" w:hAnsi="Times New Roman" w:cs="Times New Roman"/>
-        </w:rPr>
-      </w:pPr>
-      <w:r>
-        <w:rPr>
-          <w:rFonts w:ascii="Times New Roman" w:hAnsi="Times New Roman" w:cs="Times New Roman"/>
-        </w:rPr>
-        <w:lastRenderedPageBreak/>
-        <w:t xml:space="preserve">Entertainment and communication are further examples of AI’s impact on daily life. Streaming platforms recommend films and music based on personal taste, while translation apps allow people to communicate across language barriers. </w:t>
-      </w:r>
-      <w:proofErr w:type="gramStart"/>
-      <w:r>
-        <w:rPr>
-          <w:rFonts w:ascii="Times New Roman" w:hAnsi="Times New Roman" w:cs="Times New Roman"/>
-        </w:rPr>
-        <w:t>All of</w:t>
-      </w:r>
-      <w:proofErr w:type="gramEnd"/>
-      <w:r>
-        <w:rPr>
-          <w:rFonts w:ascii="Times New Roman" w:hAnsi="Times New Roman" w:cs="Times New Roman"/>
-        </w:rPr>
-        <w:t xml:space="preserve"> these technologies bring a sense of personalisation and accessibility that was unthinkable just a few decades ago.</w:t>
-      </w:r>
+      </w:pPr>
+    </w:p>
+    <w:p>
+      <w:pPr>
+        <w:spacing w:line="360" w:lineRule="auto"/>
+        <w:jc w:val="both"/>
+        <w:rPr>
+          <w:rFonts w:ascii="Times New Roman" w:hAnsi="Times New Roman" w:cs="Times New Roman"/>
+        </w:rPr>
+      </w:pPr>
+      <w:r>
+        <w:rPr>
+          <w:rFonts w:ascii="Times New Roman" w:hAnsi="Times New Roman" w:cs="Times New Roman"/>
+        </w:rPr>
+        <w:t xml:space="preserve">Artificial intelligence has already begun to reshape the world of work, and its influence will only increase in the years to come. One of the most visible benefits is the automation of repetitive </w:t>
+      </w:r>
+      <w:r>
+        <w:rPr>
+          <w:rFonts w:ascii="Times New Roman" w:hAnsi="Times New Roman" w:cs="Times New Roman"/>
+        </w:rPr>
+        <w:t>or</w:t>
+      </w:r>
+      <w:r>
+        <w:rPr>
+          <w:rFonts w:ascii="Times New Roman" w:hAnsi="Times New Roman" w:cs="Times New Roman"/>
+        </w:rPr>
+        <w:t xml:space="preserve"> time-consuming tasks. Simple office duties, such as sorting emails, scheduling meetings, or analysing basic data, can now be carried out by AI-powered systems. This allows employees to focus on more creative, strategic, and meaningful aspects of their jobs. In many industries, from finance to manufacturing, this shift increases productivity while reducing human error.</w:t>
+      </w:r>
+    </w:p>
+    <w:p>
+      <w:pPr>
+        <w:spacing w:line="360" w:lineRule="auto"/>
+        <w:jc w:val="both"/>
+        <w:rPr>
+          <w:rFonts w:ascii="Times New Roman" w:hAnsi="Times New Roman" w:cs="Times New Roman"/>
+        </w:rPr>
+      </w:pPr>
+      <w:r>
+        <w:rPr>
+          <w:rFonts w:ascii="Times New Roman" w:hAnsi="Times New Roman" w:cs="Times New Roman"/>
+        </w:rPr>
+        <w:t>Another major advantage is the flexibility AI offers to workers. With the development of intelligent digital assistants, online collaboration platforms, and smart scheduling systems, remote work has become much more efficient. During the recent global health crisis, AI tools proved their value by allowing businesses to adapt quickly to remote working conditions. In the future, smart cities will support this trend even further, by providing</w:t>
+      </w:r>
+      <w:r>
+        <w:rPr>
+          <w:rFonts w:ascii="Times New Roman" w:hAnsi="Times New Roman" w:cs="Times New Roman"/>
+        </w:rPr>
+        <w:t xml:space="preserve"> more</w:t>
+      </w:r>
+      <w:r>
+        <w:rPr>
+          <w:rFonts w:ascii="Times New Roman" w:hAnsi="Times New Roman" w:cs="Times New Roman"/>
+        </w:rPr>
+        <w:t xml:space="preserve"> reliable internet infrastructure and AI-driven logistics systems that help companies operate smoothly no matter where their employees are located.</w:t>
+      </w:r>
+    </w:p>
+    <w:p>
+      <w:pPr>
+        <w:spacing w:line="360" w:lineRule="auto"/>
+        <w:jc w:val="both"/>
+        <w:rPr>
+          <w:rFonts w:ascii="Times New Roman" w:hAnsi="Times New Roman" w:cs="Times New Roman"/>
+        </w:rPr>
+      </w:pPr>
+    </w:p>
+    <w:p>
+      <w:pPr>
+        <w:spacing w:line="360" w:lineRule="auto"/>
+        <w:jc w:val="both"/>
+        <w:rPr>
+          <w:rFonts w:ascii="Times New Roman" w:hAnsi="Times New Roman" w:cs="Times New Roman"/>
+        </w:rPr>
+      </w:pPr>
     </w:p>
     <w:p>
       <w:pPr>
@@ -1201,96 +1175,7 @@
           <w:sz w:val="28"/>
           <w:szCs w:val="28"/>
         </w:rPr>
-        <w:t>2.3 Smart Cities and Urban Living</w:t>
-      </w:r>
-    </w:p>
-    <w:p>
-      <w:pPr>
-        <w:spacing w:line="360" w:lineRule="auto"/>
-        <w:jc w:val="both"/>
-        <w:rPr>
-          <w:rFonts w:ascii="Times New Roman" w:hAnsi="Times New Roman" w:cs="Times New Roman"/>
-        </w:rPr>
-      </w:pPr>
-      <w:r>
-        <w:rPr>
-          <w:rFonts w:ascii="Times New Roman" w:hAnsi="Times New Roman" w:cs="Times New Roman"/>
-        </w:rPr>
-        <w:t>Perhaps one of the most ambitious and fascinating applications of artificial intelligence is the development of smart cities. These cities use AI and digital technologies to manage resources more efficiently and to create safer, cleaner, and more liveable urban environments.</w:t>
-      </w:r>
-    </w:p>
-    <w:p>
-      <w:pPr>
-        <w:spacing w:line="360" w:lineRule="auto"/>
-        <w:jc w:val="both"/>
-        <w:rPr>
-          <w:rFonts w:ascii="Times New Roman" w:hAnsi="Times New Roman" w:cs="Times New Roman"/>
-        </w:rPr>
-      </w:pPr>
-      <w:r>
-        <w:rPr>
-          <w:rFonts w:ascii="Times New Roman" w:hAnsi="Times New Roman" w:cs="Times New Roman"/>
-        </w:rPr>
-        <w:t xml:space="preserve">Transportation is one of the areas where smart cities can offer the greatest benefits. AI-powered traffic systems </w:t>
-      </w:r>
-      <w:proofErr w:type="gramStart"/>
-      <w:r>
-        <w:rPr>
-          <w:rFonts w:ascii="Times New Roman" w:hAnsi="Times New Roman" w:cs="Times New Roman"/>
-        </w:rPr>
-        <w:t>are able to</w:t>
-      </w:r>
-      <w:proofErr w:type="gramEnd"/>
-      <w:r>
-        <w:rPr>
-          <w:rFonts w:ascii="Times New Roman" w:hAnsi="Times New Roman" w:cs="Times New Roman"/>
-        </w:rPr>
-        <w:t xml:space="preserve"> analyse real-time data and adjust traffic lights to reduce congestion. Self-driving buses and taxis are already being tested in several cities, offering safer and more efficient ways of moving people. These changes could lead to shorter commutes, less stress, and reduced pollution.</w:t>
-      </w:r>
-    </w:p>
-    <w:p>
-      <w:pPr>
-        <w:spacing w:line="360" w:lineRule="auto"/>
-        <w:jc w:val="both"/>
-        <w:rPr>
-          <w:rFonts w:ascii="Times New Roman" w:hAnsi="Times New Roman" w:cs="Times New Roman"/>
-        </w:rPr>
-      </w:pPr>
-      <w:r>
-        <w:rPr>
-          <w:rFonts w:ascii="Times New Roman" w:hAnsi="Times New Roman" w:cs="Times New Roman"/>
-        </w:rPr>
-        <w:t>Energy and environmental management are also central to the concept of smart cities. With the help of AI, electricity grids can predict demand and avoid blackouts, while smart meters in households encourage residents to reduce unnecessary consumption. Waste management is being improved by AI systems that predict collection needs and optimise recycling processes. All of this contributes to more sustainable cities and a healthier environment.</w:t>
-      </w:r>
-    </w:p>
-    <w:p>
-      <w:pPr>
-        <w:spacing w:line="360" w:lineRule="auto"/>
-        <w:jc w:val="both"/>
-        <w:rPr>
-          <w:rFonts w:ascii="Times New Roman" w:hAnsi="Times New Roman" w:cs="Times New Roman"/>
-        </w:rPr>
-      </w:pPr>
-      <w:r>
-        <w:rPr>
-          <w:rFonts w:ascii="Times New Roman" w:hAnsi="Times New Roman" w:cs="Times New Roman"/>
-        </w:rPr>
-        <w:t>Public safety is another benefit. AI-supported surveillance and emergency systems can detect unusual patterns and alert authorities more quickly than human observers could. Although this raises ethical debates, the advantage is clear when it comes to preventing accidents, responding to natural disasters, or detecting crimes.</w:t>
-      </w:r>
-    </w:p>
-    <w:p>
-      <w:pPr>
-        <w:spacing w:line="360" w:lineRule="auto"/>
-        <w:jc w:val="both"/>
-        <w:rPr>
-          <w:rFonts w:ascii="Times New Roman" w:hAnsi="Times New Roman" w:cs="Times New Roman"/>
-        </w:rPr>
-      </w:pPr>
-      <w:r>
-        <w:rPr>
-          <w:rFonts w:ascii="Times New Roman" w:hAnsi="Times New Roman" w:cs="Times New Roman"/>
-        </w:rPr>
-        <w:t>Cities like London and New York are already experimenting with AI solutions to improve transport and reduce pollution, while Singapore has become a global example of how AI can make urban life more efficient and comfortable. In these cases, AI is not just a technological tool but a force that changes the very way citizens interact with their environment.</w:t>
+        <w:t>2.2 Enhancing Personal Life</w:t>
       </w:r>
     </w:p>
     <w:p>
@@ -1303,7 +1188,94 @@
           <w:szCs w:val="28"/>
         </w:rPr>
       </w:pPr>
-      <w:r>
+    </w:p>
+    <w:p>
+      <w:pPr>
+        <w:spacing w:line="360" w:lineRule="auto"/>
+        <w:jc w:val="both"/>
+        <w:rPr>
+          <w:rFonts w:ascii="Times New Roman" w:hAnsi="Times New Roman" w:cs="Times New Roman"/>
+        </w:rPr>
+      </w:pPr>
+      <w:r>
+        <w:rPr>
+          <w:rFonts w:ascii="Times New Roman" w:hAnsi="Times New Roman" w:cs="Times New Roman"/>
+        </w:rPr>
+        <w:t xml:space="preserve">AI is not limited to the professional sphere. It is also present in our private lives in ways that bring convenience, comfort, and even health benefits. Smart homes, for example, are becoming increasingly common. They use AI to regulate heating, cooling, and lighting </w:t>
+      </w:r>
+      <w:proofErr w:type="gramStart"/>
+      <w:r>
+        <w:rPr>
+          <w:rFonts w:ascii="Times New Roman" w:hAnsi="Times New Roman" w:cs="Times New Roman"/>
+        </w:rPr>
+        <w:t>in order to</w:t>
+      </w:r>
+      <w:proofErr w:type="gramEnd"/>
+      <w:r>
+        <w:rPr>
+          <w:rFonts w:ascii="Times New Roman" w:hAnsi="Times New Roman" w:cs="Times New Roman"/>
+        </w:rPr>
+        <w:t xml:space="preserve"> save energy and reduce costs. AI-powered security systems can recognise unusual activity and alert </w:t>
+      </w:r>
+      <w:r>
+        <w:rPr>
+          <w:rFonts w:ascii="Times New Roman" w:hAnsi="Times New Roman" w:cs="Times New Roman"/>
+        </w:rPr>
+        <w:lastRenderedPageBreak/>
+        <w:t>homeowners in real time. Even grocery shopping is being transformed, as online platforms learn individual preferences and suggest products accordingly.</w:t>
+      </w:r>
+    </w:p>
+    <w:p>
+      <w:pPr>
+        <w:spacing w:line="360" w:lineRule="auto"/>
+        <w:jc w:val="both"/>
+        <w:rPr>
+          <w:rFonts w:ascii="Times New Roman" w:hAnsi="Times New Roman" w:cs="Times New Roman"/>
+        </w:rPr>
+      </w:pPr>
+      <w:r>
+        <w:rPr>
+          <w:rFonts w:ascii="Times New Roman" w:hAnsi="Times New Roman" w:cs="Times New Roman"/>
+        </w:rPr>
+        <w:t xml:space="preserve">Entertainment and communication are further examples of AI’s impact on daily life. Streaming platforms recommend films and music based on personal taste, while translation apps allow people to communicate across language barriers. </w:t>
+      </w:r>
+      <w:proofErr w:type="gramStart"/>
+      <w:r>
+        <w:rPr>
+          <w:rFonts w:ascii="Times New Roman" w:hAnsi="Times New Roman" w:cs="Times New Roman"/>
+        </w:rPr>
+        <w:t>All of</w:t>
+      </w:r>
+      <w:proofErr w:type="gramEnd"/>
+      <w:r>
+        <w:rPr>
+          <w:rFonts w:ascii="Times New Roman" w:hAnsi="Times New Roman" w:cs="Times New Roman"/>
+        </w:rPr>
+        <w:t xml:space="preserve"> these technologies bring a sense of personalisation and accessibility that was unthinkable just a few decades ago.</w:t>
+      </w:r>
+    </w:p>
+    <w:p>
+      <w:pPr>
+        <w:spacing w:line="360" w:lineRule="auto"/>
+        <w:jc w:val="both"/>
+        <w:rPr>
+          <w:rFonts w:ascii="Times New Roman" w:hAnsi="Times New Roman" w:cs="Times New Roman"/>
+        </w:rPr>
+      </w:pPr>
+    </w:p>
+    <w:p>
+      <w:pPr>
+        <w:spacing w:line="360" w:lineRule="auto"/>
+        <w:jc w:val="both"/>
+        <w:rPr>
+          <w:rFonts w:ascii="Times New Roman" w:hAnsi="Times New Roman" w:cs="Times New Roman"/>
+        </w:rPr>
+      </w:pPr>
+    </w:p>
+    <w:p>
+      <w:pPr>
+        <w:spacing w:line="360" w:lineRule="auto"/>
+        <w:jc w:val="both"/>
         <w:rPr>
           <w:rFonts w:ascii="Times New Roman" w:hAnsi="Times New Roman" w:cs="Times New Roman"/>
           <w:b/>
@@ -1311,63 +1283,8 @@
           <w:sz w:val="28"/>
           <w:szCs w:val="28"/>
         </w:rPr>
-        <w:t>2.4 Benefits for Society as a Whole</w:t>
-      </w:r>
-    </w:p>
-    <w:p>
-      <w:pPr>
-        <w:spacing w:line="360" w:lineRule="auto"/>
-        <w:jc w:val="both"/>
-        <w:rPr>
-          <w:rFonts w:ascii="Times New Roman" w:hAnsi="Times New Roman" w:cs="Times New Roman"/>
-        </w:rPr>
-      </w:pPr>
-      <w:r>
-        <w:rPr>
-          <w:rFonts w:ascii="Times New Roman" w:hAnsi="Times New Roman" w:cs="Times New Roman"/>
-        </w:rPr>
-        <w:t xml:space="preserve">Beyond individual advantages, AI also offers important benefits to society. In education, intelligent tutoring systems adapt to each student’s learning pace, making knowledge more accessible and effective. For people with disabilities, AI-powered tools such as voice </w:t>
-      </w:r>
-      <w:r>
-        <w:rPr>
-          <w:rFonts w:ascii="Times New Roman" w:hAnsi="Times New Roman" w:cs="Times New Roman"/>
-        </w:rPr>
-        <w:lastRenderedPageBreak/>
-        <w:t>recognition, text-to-speech software, and navigation aids provide greater independence and inclusion.</w:t>
-      </w:r>
-    </w:p>
-    <w:p>
-      <w:pPr>
-        <w:spacing w:line="360" w:lineRule="auto"/>
-        <w:jc w:val="both"/>
-        <w:rPr>
-          <w:rFonts w:ascii="Times New Roman" w:hAnsi="Times New Roman" w:cs="Times New Roman"/>
-        </w:rPr>
-      </w:pPr>
-      <w:r>
-        <w:rPr>
-          <w:rFonts w:ascii="Times New Roman" w:hAnsi="Times New Roman" w:cs="Times New Roman"/>
-        </w:rPr>
-        <w:t>AI also strengthens global communication and cultural exchange. Real-time translation and personalised learning tools make it easier for people from different countries to understand each other, helping to reduce barriers between cultures.</w:t>
-      </w:r>
-    </w:p>
-    <w:p>
-      <w:pPr>
-        <w:spacing w:line="360" w:lineRule="auto"/>
-        <w:jc w:val="both"/>
-        <w:rPr>
-          <w:rFonts w:ascii="Times New Roman" w:hAnsi="Times New Roman" w:cs="Times New Roman"/>
-        </w:rPr>
-      </w:pPr>
-      <w:r>
-        <w:rPr>
-          <w:rFonts w:ascii="Times New Roman" w:hAnsi="Times New Roman" w:cs="Times New Roman"/>
-        </w:rPr>
-        <w:t>In English-speaking countries, these benefits are closely tied to cultural values. In the United States, the emphasis often lies on innovation, speed, and convenience, which is reflected in the rapid adoption of AI for business and lifestyle. In the United Kingdom, the focus tends to be on sustainability and public welfare, so AI is often seen as a tool to improve healthcare, reduce pollution, and strengthen community life. These cultural differences show that AI is not only a technical development, but also a reflection of the priorities of the societies that adopt it.</w:t>
-      </w:r>
-    </w:p>
-    <w:p>
-      <w:pPr>
+      </w:pPr>
+      <w:r>
         <w:rPr>
           <w:rFonts w:ascii="Times New Roman" w:hAnsi="Times New Roman" w:cs="Times New Roman"/>
           <w:b/>
@@ -1375,7 +1292,8 @@
           <w:sz w:val="28"/>
           <w:szCs w:val="28"/>
         </w:rPr>
-      </w:pPr>
+        <w:t>2.</w:t>
+      </w:r>
       <w:r>
         <w:rPr>
           <w:rFonts w:ascii="Times New Roman" w:hAnsi="Times New Roman" w:cs="Times New Roman"/>
@@ -1384,8 +1302,576 @@
           <w:sz w:val="28"/>
           <w:szCs w:val="28"/>
         </w:rPr>
-        <w:t>2.5 Looking Ahead</w:t>
-      </w:r>
+        <w:t>3</w:t>
+      </w:r>
+      <w:r>
+        <w:rPr>
+          <w:rFonts w:ascii="Times New Roman" w:hAnsi="Times New Roman" w:cs="Times New Roman"/>
+          <w:b/>
+          <w:bCs/>
+          <w:sz w:val="28"/>
+          <w:szCs w:val="28"/>
+        </w:rPr>
+        <w:t xml:space="preserve"> Healthcare and Wellbeing</w:t>
+      </w:r>
+    </w:p>
+    <w:p>
+      <w:pPr>
+        <w:spacing w:line="360" w:lineRule="auto"/>
+        <w:jc w:val="both"/>
+        <w:rPr>
+          <w:rFonts w:ascii="Times New Roman" w:hAnsi="Times New Roman" w:cs="Times New Roman"/>
+          <w:b/>
+          <w:bCs/>
+          <w:sz w:val="28"/>
+          <w:szCs w:val="28"/>
+        </w:rPr>
+      </w:pPr>
+    </w:p>
+    <w:p>
+      <w:pPr>
+        <w:spacing w:line="360" w:lineRule="auto"/>
+        <w:jc w:val="both"/>
+        <w:rPr>
+          <w:rFonts w:ascii="Times New Roman" w:hAnsi="Times New Roman" w:cs="Times New Roman"/>
+        </w:rPr>
+      </w:pPr>
+      <w:r>
+        <w:rPr>
+          <w:rFonts w:ascii="Times New Roman" w:hAnsi="Times New Roman" w:cs="Times New Roman"/>
+        </w:rPr>
+        <w:t>One of AI’s clearest benefits is in the field of health. Wearable devices like smartwatches and fitness bands now monitor heart rate, sleep, activity, and other vital signs continuously, giving users insights and alerts that were previously unavailable. In many cases, AI algorithms can detect subtle patterns that hint at health problems before they become serious.</w:t>
+      </w:r>
+    </w:p>
+    <w:p>
+      <w:pPr>
+        <w:spacing w:line="360" w:lineRule="auto"/>
+        <w:jc w:val="both"/>
+        <w:rPr>
+          <w:rFonts w:ascii="Times New Roman" w:hAnsi="Times New Roman" w:cs="Times New Roman"/>
+        </w:rPr>
+      </w:pPr>
+      <w:r>
+        <w:rPr>
+          <w:rFonts w:ascii="Times New Roman" w:hAnsi="Times New Roman" w:cs="Times New Roman"/>
+        </w:rPr>
+        <w:t>In medical care, AI is helping doctors make better decisions. By analysing medical images, lab tests, and patient histories, AI systems can assist in diagnosing diseases earlier and recommending treatments tailored to each person. This means faster care, fewer errors, and a more proactive</w:t>
+      </w:r>
+      <w:r>
+        <w:rPr>
+          <w:rFonts w:ascii="Times New Roman" w:hAnsi="Times New Roman" w:cs="Times New Roman"/>
+        </w:rPr>
+        <w:t>, personalised</w:t>
+      </w:r>
+      <w:r>
+        <w:rPr>
+          <w:rFonts w:ascii="Times New Roman" w:hAnsi="Times New Roman" w:cs="Times New Roman"/>
+        </w:rPr>
+        <w:t xml:space="preserve"> health approach.</w:t>
+      </w:r>
+    </w:p>
+    <w:p>
+      <w:pPr>
+        <w:spacing w:line="360" w:lineRule="auto"/>
+        <w:jc w:val="both"/>
+        <w:rPr>
+          <w:rFonts w:ascii="Times New Roman" w:hAnsi="Times New Roman" w:cs="Times New Roman"/>
+        </w:rPr>
+      </w:pPr>
+      <w:r>
+        <w:rPr>
+          <w:rFonts w:ascii="Times New Roman" w:hAnsi="Times New Roman" w:cs="Times New Roman"/>
+        </w:rPr>
+        <w:t xml:space="preserve">These improvements don’t just lengthen </w:t>
+      </w:r>
+      <w:proofErr w:type="gramStart"/>
+      <w:r>
+        <w:rPr>
+          <w:rFonts w:ascii="Times New Roman" w:hAnsi="Times New Roman" w:cs="Times New Roman"/>
+        </w:rPr>
+        <w:t>life</w:t>
+      </w:r>
+      <w:r>
+        <w:rPr>
+          <w:rFonts w:ascii="Times New Roman" w:hAnsi="Times New Roman" w:cs="Times New Roman"/>
+        </w:rPr>
+        <w:t>,</w:t>
+      </w:r>
+      <w:proofErr w:type="gramEnd"/>
+      <w:r>
+        <w:rPr>
+          <w:rFonts w:ascii="Times New Roman" w:hAnsi="Times New Roman" w:cs="Times New Roman"/>
+        </w:rPr>
+        <w:t xml:space="preserve"> they also enhance daily wellbeing. People gain more control over their health, feel safer knowing risks can be spotted early, and benefit from medical care that is more responsive and precise.</w:t>
+      </w:r>
+    </w:p>
+    <w:p>
+      <w:pPr>
+        <w:spacing w:line="360" w:lineRule="auto"/>
+        <w:jc w:val="both"/>
+        <w:rPr>
+          <w:rFonts w:ascii="Times New Roman" w:hAnsi="Times New Roman" w:cs="Times New Roman"/>
+        </w:rPr>
+      </w:pPr>
+    </w:p>
+    <w:p>
+      <w:pPr>
+        <w:spacing w:line="360" w:lineRule="auto"/>
+        <w:jc w:val="both"/>
+        <w:rPr>
+          <w:rFonts w:ascii="Times New Roman" w:hAnsi="Times New Roman" w:cs="Times New Roman"/>
+        </w:rPr>
+      </w:pPr>
+    </w:p>
+    <w:p>
+      <w:pPr>
+        <w:rPr>
+          <w:rFonts w:ascii="Times New Roman" w:hAnsi="Times New Roman" w:cs="Times New Roman"/>
+          <w:b/>
+          <w:bCs/>
+          <w:sz w:val="28"/>
+          <w:szCs w:val="28"/>
+        </w:rPr>
+      </w:pPr>
+      <w:r>
+        <w:rPr>
+          <w:rFonts w:ascii="Times New Roman" w:hAnsi="Times New Roman" w:cs="Times New Roman"/>
+          <w:b/>
+          <w:bCs/>
+          <w:sz w:val="28"/>
+          <w:szCs w:val="28"/>
+        </w:rPr>
+        <w:t>2.</w:t>
+      </w:r>
+      <w:r>
+        <w:rPr>
+          <w:rFonts w:ascii="Times New Roman" w:hAnsi="Times New Roman" w:cs="Times New Roman"/>
+          <w:b/>
+          <w:bCs/>
+          <w:sz w:val="28"/>
+          <w:szCs w:val="28"/>
+        </w:rPr>
+        <w:t>4</w:t>
+      </w:r>
+      <w:r>
+        <w:rPr>
+          <w:rFonts w:ascii="Times New Roman" w:hAnsi="Times New Roman" w:cs="Times New Roman"/>
+          <w:b/>
+          <w:bCs/>
+          <w:sz w:val="28"/>
+          <w:szCs w:val="28"/>
+        </w:rPr>
+        <w:t xml:space="preserve"> Smart Cities and Urban Living</w:t>
+      </w:r>
+    </w:p>
+    <w:p>
+      <w:pPr>
+        <w:rPr>
+          <w:rFonts w:ascii="Times New Roman" w:hAnsi="Times New Roman" w:cs="Times New Roman"/>
+          <w:b/>
+          <w:bCs/>
+          <w:sz w:val="28"/>
+          <w:szCs w:val="28"/>
+        </w:rPr>
+      </w:pPr>
+    </w:p>
+    <w:p>
+      <w:pPr>
+        <w:spacing w:line="360" w:lineRule="auto"/>
+        <w:jc w:val="both"/>
+        <w:rPr>
+          <w:rFonts w:ascii="Times New Roman" w:hAnsi="Times New Roman" w:cs="Times New Roman"/>
+        </w:rPr>
+      </w:pPr>
+      <w:r>
+        <w:rPr>
+          <w:rFonts w:ascii="Times New Roman" w:hAnsi="Times New Roman" w:cs="Times New Roman"/>
+        </w:rPr>
+        <w:t xml:space="preserve">Perhaps one of the most ambitious and fascinating applications of artificial intelligence is the development of smart cities. These cities use AI and digital technologies to manage resources more efficiently and to create safer, cleaner, and more </w:t>
+      </w:r>
+      <w:r>
+        <w:rPr>
+          <w:rFonts w:ascii="Times New Roman" w:hAnsi="Times New Roman" w:cs="Times New Roman"/>
+        </w:rPr>
+        <w:t>enjoyable</w:t>
+      </w:r>
+      <w:r>
+        <w:rPr>
+          <w:rFonts w:ascii="Times New Roman" w:hAnsi="Times New Roman" w:cs="Times New Roman"/>
+        </w:rPr>
+        <w:t xml:space="preserve"> urban environments.</w:t>
+      </w:r>
+    </w:p>
+    <w:p>
+      <w:pPr>
+        <w:spacing w:line="360" w:lineRule="auto"/>
+        <w:jc w:val="both"/>
+        <w:rPr>
+          <w:rFonts w:ascii="Times New Roman" w:hAnsi="Times New Roman" w:cs="Times New Roman"/>
+        </w:rPr>
+      </w:pPr>
+      <w:r>
+        <w:rPr>
+          <w:rFonts w:ascii="Times New Roman" w:hAnsi="Times New Roman" w:cs="Times New Roman"/>
+        </w:rPr>
+        <w:lastRenderedPageBreak/>
+        <w:t xml:space="preserve">Transportation is one of the areas where smart cities can offer the greatest benefits. AI-powered traffic systems </w:t>
+      </w:r>
+      <w:proofErr w:type="gramStart"/>
+      <w:r>
+        <w:rPr>
+          <w:rFonts w:ascii="Times New Roman" w:hAnsi="Times New Roman" w:cs="Times New Roman"/>
+        </w:rPr>
+        <w:t>are able to</w:t>
+      </w:r>
+      <w:proofErr w:type="gramEnd"/>
+      <w:r>
+        <w:rPr>
+          <w:rFonts w:ascii="Times New Roman" w:hAnsi="Times New Roman" w:cs="Times New Roman"/>
+        </w:rPr>
+        <w:t xml:space="preserve"> analyse data</w:t>
+      </w:r>
+      <w:r>
+        <w:rPr>
+          <w:rFonts w:ascii="Times New Roman" w:hAnsi="Times New Roman" w:cs="Times New Roman"/>
+        </w:rPr>
+        <w:t xml:space="preserve"> in real time</w:t>
+      </w:r>
+      <w:r>
+        <w:rPr>
+          <w:rFonts w:ascii="Times New Roman" w:hAnsi="Times New Roman" w:cs="Times New Roman"/>
+        </w:rPr>
+        <w:t xml:space="preserve"> and adjust traffic lights to reduce congestion. Self-driving buses and taxis are already being tested in several cities, offering more efficient ways of moving</w:t>
+      </w:r>
+      <w:r>
+        <w:rPr>
+          <w:rFonts w:ascii="Times New Roman" w:hAnsi="Times New Roman" w:cs="Times New Roman"/>
+        </w:rPr>
+        <w:t xml:space="preserve"> for</w:t>
+      </w:r>
+      <w:r>
+        <w:rPr>
+          <w:rFonts w:ascii="Times New Roman" w:hAnsi="Times New Roman" w:cs="Times New Roman"/>
+        </w:rPr>
+        <w:t xml:space="preserve"> people. These changes could lead to shorter commutes, less stress, and reduced pollution.</w:t>
+      </w:r>
+      <w:r>
+        <w:rPr>
+          <w:rFonts w:ascii="Times New Roman" w:hAnsi="Times New Roman" w:cs="Times New Roman"/>
+        </w:rPr>
+        <w:t xml:space="preserve"> A traffic system in which the participants all </w:t>
+      </w:r>
+      <w:r>
+        <w:rPr>
+          <w:rFonts w:ascii="Times New Roman" w:hAnsi="Times New Roman" w:cs="Times New Roman"/>
+        </w:rPr>
+        <w:t>have</w:t>
+      </w:r>
+      <w:r>
+        <w:rPr>
+          <w:rFonts w:ascii="Times New Roman" w:hAnsi="Times New Roman" w:cs="Times New Roman"/>
+        </w:rPr>
+        <w:t xml:space="preserve"> information about each other,</w:t>
+      </w:r>
+      <w:r>
+        <w:rPr>
+          <w:rFonts w:ascii="Times New Roman" w:hAnsi="Times New Roman" w:cs="Times New Roman"/>
+        </w:rPr>
+        <w:t xml:space="preserve"> know</w:t>
+      </w:r>
+      <w:r>
+        <w:rPr>
+          <w:rFonts w:ascii="Times New Roman" w:hAnsi="Times New Roman" w:cs="Times New Roman"/>
+        </w:rPr>
+        <w:t xml:space="preserve"> when the lights are going to change</w:t>
+      </w:r>
+      <w:r>
+        <w:rPr>
+          <w:rFonts w:ascii="Times New Roman" w:hAnsi="Times New Roman" w:cs="Times New Roman"/>
+        </w:rPr>
+        <w:t xml:space="preserve"> and </w:t>
+      </w:r>
+      <w:r>
+        <w:rPr>
+          <w:rFonts w:ascii="Times New Roman" w:hAnsi="Times New Roman" w:cs="Times New Roman"/>
+        </w:rPr>
+        <w:t xml:space="preserve">adapt their </w:t>
+      </w:r>
+      <w:proofErr w:type="gramStart"/>
+      <w:r>
+        <w:rPr>
+          <w:rFonts w:ascii="Times New Roman" w:hAnsi="Times New Roman" w:cs="Times New Roman"/>
+        </w:rPr>
+        <w:t>speed</w:t>
+      </w:r>
+      <w:proofErr w:type="gramEnd"/>
+      <w:r>
+        <w:rPr>
+          <w:rFonts w:ascii="Times New Roman" w:hAnsi="Times New Roman" w:cs="Times New Roman"/>
+        </w:rPr>
+        <w:t xml:space="preserve"> accordingly</w:t>
+      </w:r>
+      <w:r>
+        <w:rPr>
+          <w:rFonts w:ascii="Times New Roman" w:hAnsi="Times New Roman" w:cs="Times New Roman"/>
+        </w:rPr>
+        <w:t>, can reduce time spent in congestions significantly.</w:t>
+      </w:r>
+    </w:p>
+    <w:p>
+      <w:pPr>
+        <w:spacing w:line="360" w:lineRule="auto"/>
+        <w:jc w:val="both"/>
+        <w:rPr>
+          <w:rFonts w:ascii="Times New Roman" w:hAnsi="Times New Roman" w:cs="Times New Roman"/>
+        </w:rPr>
+      </w:pPr>
+      <w:r>
+        <w:rPr>
+          <w:rFonts w:ascii="Times New Roman" w:hAnsi="Times New Roman" w:cs="Times New Roman"/>
+        </w:rPr>
+        <w:t>Energy and environmental management are also central to the concept of smart cities. With the help of AI, electricity grids can predict demand and avoid blackouts, while smart meters in households encourage residents to reduce unnecessary consumption.</w:t>
+      </w:r>
+      <w:r>
+        <w:rPr>
+          <w:rFonts w:ascii="Times New Roman" w:hAnsi="Times New Roman" w:cs="Times New Roman"/>
+        </w:rPr>
+        <w:t xml:space="preserve"> Moreover,</w:t>
+      </w:r>
+      <w:r>
+        <w:rPr>
+          <w:rFonts w:ascii="Times New Roman" w:hAnsi="Times New Roman" w:cs="Times New Roman"/>
+        </w:rPr>
+        <w:t xml:space="preserve"> </w:t>
+      </w:r>
+      <w:r>
+        <w:rPr>
+          <w:rFonts w:ascii="Times New Roman" w:hAnsi="Times New Roman" w:cs="Times New Roman"/>
+        </w:rPr>
+        <w:t>w</w:t>
+      </w:r>
+      <w:r>
+        <w:rPr>
+          <w:rFonts w:ascii="Times New Roman" w:hAnsi="Times New Roman" w:cs="Times New Roman"/>
+        </w:rPr>
+        <w:t>aste management is being improved by AI systems that predict collection needs and optimise recycling processes. All of this contributes to more sustainable cities and a healthier environment.</w:t>
+      </w:r>
+    </w:p>
+    <w:p>
+      <w:pPr>
+        <w:spacing w:line="360" w:lineRule="auto"/>
+        <w:jc w:val="both"/>
+        <w:rPr>
+          <w:rFonts w:ascii="Times New Roman" w:hAnsi="Times New Roman" w:cs="Times New Roman"/>
+        </w:rPr>
+      </w:pPr>
+      <w:r>
+        <w:rPr>
+          <w:rFonts w:ascii="Times New Roman" w:hAnsi="Times New Roman" w:cs="Times New Roman"/>
+        </w:rPr>
+        <w:t>Public safety is another benefit. AI-supported surveillance and emergency systems can detect unusual patterns and alert authorities more quickly than human observers could. Although this raises ethical debates, the advantage is clear when it comes to preventing accidents, responding to natural disasters, or detecting crimes.</w:t>
+      </w:r>
+    </w:p>
+    <w:p>
+      <w:pPr>
+        <w:spacing w:line="360" w:lineRule="auto"/>
+        <w:jc w:val="both"/>
+        <w:rPr>
+          <w:rFonts w:ascii="Times New Roman" w:hAnsi="Times New Roman" w:cs="Times New Roman"/>
+        </w:rPr>
+      </w:pPr>
+      <w:r>
+        <w:rPr>
+          <w:rFonts w:ascii="Times New Roman" w:hAnsi="Times New Roman" w:cs="Times New Roman"/>
+        </w:rPr>
+        <w:t>Cities like London and New York are already experimenting with AI solutions to improve transport and reduce pollution, while Singapore has become a global example of how AI can make urban life more efficient and comfortable. In these cases, AI is not just a technological tool but a force that changes the very way citizens interact with their environment.</w:t>
+      </w:r>
+    </w:p>
+    <w:p>
+      <w:pPr>
+        <w:spacing w:line="360" w:lineRule="auto"/>
+        <w:jc w:val="both"/>
+        <w:rPr>
+          <w:rFonts w:ascii="Times New Roman" w:hAnsi="Times New Roman" w:cs="Times New Roman"/>
+        </w:rPr>
+      </w:pPr>
+    </w:p>
+    <w:p>
+      <w:pPr>
+        <w:spacing w:line="360" w:lineRule="auto"/>
+        <w:jc w:val="both"/>
+        <w:rPr>
+          <w:rFonts w:ascii="Times New Roman" w:hAnsi="Times New Roman" w:cs="Times New Roman"/>
+        </w:rPr>
+      </w:pPr>
+    </w:p>
+    <w:p>
+      <w:pPr>
+        <w:rPr>
+          <w:rFonts w:ascii="Times New Roman" w:hAnsi="Times New Roman" w:cs="Times New Roman"/>
+          <w:b/>
+          <w:bCs/>
+          <w:sz w:val="28"/>
+          <w:szCs w:val="28"/>
+        </w:rPr>
+      </w:pPr>
+      <w:r>
+        <w:rPr>
+          <w:rFonts w:ascii="Times New Roman" w:hAnsi="Times New Roman" w:cs="Times New Roman"/>
+          <w:b/>
+          <w:bCs/>
+          <w:sz w:val="28"/>
+          <w:szCs w:val="28"/>
+        </w:rPr>
+        <w:t>2.</w:t>
+      </w:r>
+      <w:r>
+        <w:rPr>
+          <w:rFonts w:ascii="Times New Roman" w:hAnsi="Times New Roman" w:cs="Times New Roman"/>
+          <w:b/>
+          <w:bCs/>
+          <w:sz w:val="28"/>
+          <w:szCs w:val="28"/>
+        </w:rPr>
+        <w:t>5</w:t>
+      </w:r>
+      <w:r>
+        <w:rPr>
+          <w:rFonts w:ascii="Times New Roman" w:hAnsi="Times New Roman" w:cs="Times New Roman"/>
+          <w:b/>
+          <w:bCs/>
+          <w:sz w:val="28"/>
+          <w:szCs w:val="28"/>
+        </w:rPr>
+        <w:t xml:space="preserve"> Benefits for Society as a Whole</w:t>
+      </w:r>
+    </w:p>
+    <w:p>
+      <w:pPr>
+        <w:rPr>
+          <w:rFonts w:ascii="Times New Roman" w:hAnsi="Times New Roman" w:cs="Times New Roman"/>
+          <w:b/>
+          <w:bCs/>
+          <w:sz w:val="28"/>
+          <w:szCs w:val="28"/>
+        </w:rPr>
+      </w:pPr>
+    </w:p>
+    <w:p>
+      <w:pPr>
+        <w:spacing w:line="360" w:lineRule="auto"/>
+        <w:jc w:val="both"/>
+        <w:rPr>
+          <w:rFonts w:ascii="Times New Roman" w:hAnsi="Times New Roman" w:cs="Times New Roman"/>
+        </w:rPr>
+      </w:pPr>
+      <w:r>
+        <w:rPr>
+          <w:rFonts w:ascii="Times New Roman" w:hAnsi="Times New Roman" w:cs="Times New Roman"/>
+        </w:rPr>
+        <w:t>Beyond individual advantages, AI also offers important benefits to society. In education, intelligent tutoring systems adapt to each student’s learning pace, making knowledge more accessible and effective. For people with disabilities, AI-powered tools such as voice recognition, text-to-speech software, and navigation aids provide greater independence and inclusion.</w:t>
+      </w:r>
+    </w:p>
+    <w:p>
+      <w:pPr>
+        <w:spacing w:line="360" w:lineRule="auto"/>
+        <w:jc w:val="both"/>
+        <w:rPr>
+          <w:rFonts w:ascii="Times New Roman" w:hAnsi="Times New Roman" w:cs="Times New Roman"/>
+        </w:rPr>
+      </w:pPr>
+      <w:r>
+        <w:rPr>
+          <w:rFonts w:ascii="Times New Roman" w:hAnsi="Times New Roman" w:cs="Times New Roman"/>
+        </w:rPr>
+        <w:lastRenderedPageBreak/>
+        <w:t>AI also strengthens global communication and cultural exchange. Real-time translation and personalised learning tools make it easier for people from different countries to understand each other, helping to reduce barriers between cultures.</w:t>
+      </w:r>
+    </w:p>
+    <w:p>
+      <w:pPr>
+        <w:spacing w:line="360" w:lineRule="auto"/>
+        <w:jc w:val="both"/>
+        <w:rPr>
+          <w:rFonts w:ascii="Times New Roman" w:hAnsi="Times New Roman" w:cs="Times New Roman"/>
+        </w:rPr>
+      </w:pPr>
+      <w:r>
+        <w:rPr>
+          <w:rFonts w:ascii="Times New Roman" w:hAnsi="Times New Roman" w:cs="Times New Roman"/>
+        </w:rPr>
+        <w:t>In English-speaking countries, these benefits are closely tied to cultural values. In the United States, the emphasis often lies on innovation, speed, and convenience, which is reflected in the rapid adoption of AI for business and lifestyle. In the United Kingdom, the focus tends to be on sustainability and public welfare, so AI is often seen as a tool to improve healthcare, reduce pollution, and strengthen community life. These cultural differences show that AI is not only a technical development, but also a reflection of the priorities of the societies that adopt it.</w:t>
+      </w:r>
+    </w:p>
+    <w:p>
+      <w:pPr>
+        <w:spacing w:line="360" w:lineRule="auto"/>
+        <w:jc w:val="both"/>
+        <w:rPr>
+          <w:rFonts w:ascii="Times New Roman" w:hAnsi="Times New Roman" w:cs="Times New Roman"/>
+        </w:rPr>
+      </w:pPr>
+    </w:p>
+    <w:p>
+      <w:pPr>
+        <w:spacing w:line="360" w:lineRule="auto"/>
+        <w:jc w:val="both"/>
+        <w:rPr>
+          <w:rFonts w:ascii="Times New Roman" w:hAnsi="Times New Roman" w:cs="Times New Roman"/>
+        </w:rPr>
+      </w:pPr>
+    </w:p>
+    <w:p>
+      <w:pPr>
+        <w:rPr>
+          <w:rFonts w:ascii="Times New Roman" w:hAnsi="Times New Roman" w:cs="Times New Roman"/>
+          <w:b/>
+          <w:bCs/>
+          <w:sz w:val="28"/>
+          <w:szCs w:val="28"/>
+        </w:rPr>
+      </w:pPr>
+      <w:r>
+        <w:rPr>
+          <w:rFonts w:ascii="Times New Roman" w:hAnsi="Times New Roman" w:cs="Times New Roman"/>
+          <w:b/>
+          <w:bCs/>
+          <w:sz w:val="28"/>
+          <w:szCs w:val="28"/>
+        </w:rPr>
+        <w:t>2.</w:t>
+      </w:r>
+      <w:r>
+        <w:rPr>
+          <w:rFonts w:ascii="Times New Roman" w:hAnsi="Times New Roman" w:cs="Times New Roman"/>
+          <w:b/>
+          <w:bCs/>
+          <w:sz w:val="28"/>
+          <w:szCs w:val="28"/>
+        </w:rPr>
+        <w:t>6</w:t>
+      </w:r>
+      <w:r>
+        <w:rPr>
+          <w:rFonts w:ascii="Times New Roman" w:hAnsi="Times New Roman" w:cs="Times New Roman"/>
+          <w:b/>
+          <w:bCs/>
+          <w:sz w:val="28"/>
+          <w:szCs w:val="28"/>
+        </w:rPr>
+        <w:t xml:space="preserve"> Looking Ahead</w:t>
+      </w:r>
+    </w:p>
+    <w:p>
+      <w:pPr>
+        <w:rPr>
+          <w:rFonts w:ascii="Times New Roman" w:hAnsi="Times New Roman" w:cs="Times New Roman"/>
+          <w:b/>
+          <w:bCs/>
+          <w:sz w:val="28"/>
+          <w:szCs w:val="28"/>
+        </w:rPr>
+      </w:pPr>
     </w:p>
     <w:p>
       <w:pPr>
@@ -1400,35 +1886,6 @@
           <w:rFonts w:ascii="Times New Roman" w:hAnsi="Times New Roman" w:cs="Times New Roman"/>
         </w:rPr>
         <w:t>The benefits of artificial intelligence are vast and diverse, and they are already transforming the way we live. From workplaces that are becoming more efficient, to homes that are smarter, to cities that are cleaner and safer, AI is a driving force of change. It offers the promise of a future where daily life is easier, healthier, and more connected.</w:t>
-      </w:r>
-    </w:p>
-    <w:p>
-      <w:pPr>
-        <w:spacing w:line="360" w:lineRule="auto"/>
-        <w:jc w:val="both"/>
-        <w:rPr>
-          <w:rFonts w:ascii="Times New Roman" w:hAnsi="Times New Roman" w:cs="Times New Roman"/>
-        </w:rPr>
-      </w:pPr>
-      <w:r>
-        <w:rPr>
-          <w:rFonts w:ascii="Times New Roman" w:hAnsi="Times New Roman" w:cs="Times New Roman"/>
-        </w:rPr>
-        <w:t xml:space="preserve">Of course, this is only one side of the story. Just as AI brings opportunities, it also raises new risks and challenges. These will be discussed in the following chapter, but </w:t>
-      </w:r>
-      <w:proofErr w:type="gramStart"/>
-      <w:r>
-        <w:rPr>
-          <w:rFonts w:ascii="Times New Roman" w:hAnsi="Times New Roman" w:cs="Times New Roman"/>
-        </w:rPr>
-        <w:t>it is clear that the</w:t>
-      </w:r>
-      <w:proofErr w:type="gramEnd"/>
-      <w:r>
-        <w:rPr>
-          <w:rFonts w:ascii="Times New Roman" w:hAnsi="Times New Roman" w:cs="Times New Roman"/>
-        </w:rPr>
-        <w:t xml:space="preserve"> positive effects of AI are already visible, and they will continue to expand as the technology develops further.</w:t>
       </w:r>
     </w:p>
     <w:sectPr>
@@ -2360,6 +2817,29 @@
       <w:spacing w:val="5"/>
     </w:rPr>
   </w:style>
+  <w:style w:type="character" w:styleId="Hyperlink">
+    <w:name w:val="Hyperlink"/>
+    <w:basedOn w:val="DefaultParagraphFont"/>
+    <w:uiPriority w:val="99"/>
+    <w:unhideWhenUsed/>
+    <w:rsid w:val="00F441BA"/>
+    <w:rPr>
+      <w:color w:val="0563C1" w:themeColor="hyperlink"/>
+      <w:u w:val="single"/>
+    </w:rPr>
+  </w:style>
+  <w:style w:type="character" w:styleId="UnresolvedMention">
+    <w:name w:val="Unresolved Mention"/>
+    <w:basedOn w:val="DefaultParagraphFont"/>
+    <w:uiPriority w:val="99"/>
+    <w:semiHidden/>
+    <w:unhideWhenUsed/>
+    <w:rsid w:val="00F441BA"/>
+    <w:rPr>
+      <w:color w:val="605E5C"/>
+      <w:shd w:val="clear" w:color="auto" w:fill="E1DFDD"/>
+    </w:rPr>
+  </w:style>
 </w:styles>
 </file>
 

</xml_diff>

<commit_message>
Correct a few mistakes.
</commit_message>
<xml_diff>
--- a/Atestat.docx
+++ b/Atestat.docx
@@ -38,6 +38,7 @@
     </w:p>
     <w:p>
       <w:pPr>
+        <w:jc w:val="center"/>
         <w:rPr>
           <w:rFonts w:ascii="Times New Roman" w:hAnsi="Times New Roman" w:cs="Times New Roman"/>
           <w:sz w:val="28"/>
@@ -605,14 +606,12 @@
         </w:rPr>
         <w:t xml:space="preserve">, while others are more hesitant or even </w:t>
       </w:r>
-      <w:proofErr w:type="spellStart"/>
-      <w:r>
-        <w:rPr>
-          <w:rFonts w:ascii="Times New Roman" w:hAnsi="Times New Roman" w:cs="Times New Roman"/>
-        </w:rPr>
-        <w:t>skeptical</w:t>
-      </w:r>
-      <w:proofErr w:type="spellEnd"/>
+      <w:r>
+        <w:rPr>
+          <w:rFonts w:ascii="Times New Roman" w:hAnsi="Times New Roman" w:cs="Times New Roman"/>
+        </w:rPr>
+        <w:t>sceptical</w:t>
+      </w:r>
       <w:r>
         <w:rPr>
           <w:rFonts w:ascii="Times New Roman" w:hAnsi="Times New Roman" w:cs="Times New Roman"/>
@@ -682,15 +681,6 @@
         </w:rPr>
         <w:t xml:space="preserve"> yet.</w:t>
       </w:r>
-    </w:p>
-    <w:p>
-      <w:pPr>
-        <w:spacing w:line="360" w:lineRule="auto"/>
-        <w:jc w:val="both"/>
-        <w:rPr>
-          <w:rFonts w:ascii="Times New Roman" w:hAnsi="Times New Roman" w:cs="Times New Roman"/>
-        </w:rPr>
-      </w:pPr>
     </w:p>
     <w:p>
       <w:pPr>
@@ -738,6 +728,7 @@
           <w:sz w:val="32"/>
           <w:szCs w:val="32"/>
         </w:rPr>
+        <w:lastRenderedPageBreak/>
         <w:t>Chapter 1</w:t>
       </w:r>
       <w:r>
@@ -796,7 +787,19 @@
         <w:rPr>
           <w:rFonts w:ascii="Times New Roman" w:hAnsi="Times New Roman" w:cs="Times New Roman"/>
         </w:rPr>
-        <w:t>The rapid development of artificial intelligence began in the mid-20th century, when computer scientists first explored the idea that machines could be programmed to simulate human reasoning. Early experiments in the 1950s and 1960s produced only limited results, but they laid the foundation for what AI would later become. Progress slowed for several decades due to technical limitations, a period often referred to as the “AI winter.” However, advances in computing power, the growth of the internet, and the availability of vast amounts of data in the late 20th and early 21st century allowed artificial intelligence to evolve at a much faster pace.</w:t>
+        <w:t xml:space="preserve">The development of artificial intelligence began in the mid-20th century, when computer scientists first explored the idea that machines could be programmed to simulate human reasoning. Early experiments in the 1950s and 1960s produced only limited results, but they laid the foundation for what AI would later become. Progress </w:t>
+      </w:r>
+      <w:r>
+        <w:rPr>
+          <w:rFonts w:ascii="Times New Roman" w:hAnsi="Times New Roman" w:cs="Times New Roman"/>
+        </w:rPr>
+        <w:t xml:space="preserve">was </w:t>
+      </w:r>
+      <w:r>
+        <w:rPr>
+          <w:rFonts w:ascii="Times New Roman" w:hAnsi="Times New Roman" w:cs="Times New Roman"/>
+        </w:rPr>
+        <w:t>slow for several decades due to technical limitations, a period often referred to as the “AI winter.” However, advances in computing power, the growth of the internet, and the availability of vast amounts of data in the late 20th and early 21st century allowed artificial intelligence to evolve at a much faster pace.</w:t>
       </w:r>
     </w:p>
     <w:p>
@@ -838,7 +841,19 @@
         <w:rPr>
           <w:rFonts w:ascii="Times New Roman" w:hAnsi="Times New Roman" w:cs="Times New Roman"/>
         </w:rPr>
-        <w:t>. At the same time, industries such as healthcare, education, and finance are reshaped by automated systems that can perform tasks once reserved for humans. The influence of AI is not limited to technology itself, but extends to the way people work, communicate, and even organise their personal lives.</w:t>
+        <w:t>. At the same time, industries such as healthcare, education, and finance are reshaped by automated systems that can perform tasks once reserved for humans. The influence of AI is not limited to technology itself, but extends to the way people work, communicate, and even organise their personal lives</w:t>
+      </w:r>
+      <w:r>
+        <w:rPr>
+          <w:rFonts w:ascii="Times New Roman" w:hAnsi="Times New Roman" w:cs="Times New Roman"/>
+        </w:rPr>
+        <w:t>, integrating AI in certain proportions</w:t>
+      </w:r>
+      <w:r>
+        <w:rPr>
+          <w:rFonts w:ascii="Times New Roman" w:hAnsi="Times New Roman" w:cs="Times New Roman"/>
+        </w:rPr>
+        <w:t>.</w:t>
       </w:r>
     </w:p>
     <w:p>
@@ -865,6 +880,9 @@
         </w:rPr>
       </w:pPr>
       <w:r>
+        <w:rPr>
+          <w:noProof/>
+        </w:rPr>
         <w:drawing>
           <wp:anchor distT="0" distB="0" distL="114300" distR="114300" simplePos="0" relativeHeight="251659264" behindDoc="1" locked="0" layoutInCell="1" allowOverlap="1" wp14:anchorId="658D376B" wp14:editId="4DEDD130">
             <wp:simplePos x="0" y="0"/>
@@ -929,8 +947,11 @@
         </w:drawing>
       </w:r>
       <w:r>
+        <w:rPr>
+          <w:noProof/>
+        </w:rPr>
         <w:drawing>
-          <wp:anchor distT="0" distB="0" distL="114300" distR="114300" simplePos="0" relativeHeight="251658240" behindDoc="1" locked="0" layoutInCell="1" allowOverlap="1" wp14:anchorId="73C9F2E9" wp14:editId="3268A051">
+          <wp:anchor distT="0" distB="0" distL="114300" distR="114300" simplePos="0" relativeHeight="251658240" behindDoc="1" locked="0" layoutInCell="1" allowOverlap="1" wp14:anchorId="73C9F2E9" wp14:editId="17441C07">
             <wp:simplePos x="0" y="0"/>
             <wp:positionH relativeFrom="margin">
               <wp:posOffset>-635</wp:posOffset>
@@ -995,24 +1016,6 @@
     </w:p>
     <w:p>
       <w:pPr>
-        <w:spacing w:line="360" w:lineRule="auto"/>
-        <w:jc w:val="both"/>
-        <w:rPr>
-          <w:rFonts w:ascii="Times New Roman" w:hAnsi="Times New Roman" w:cs="Times New Roman"/>
-        </w:rPr>
-      </w:pPr>
-    </w:p>
-    <w:p>
-      <w:pPr>
-        <w:spacing w:line="360" w:lineRule="auto"/>
-        <w:jc w:val="both"/>
-        <w:rPr>
-          <w:rFonts w:ascii="Times New Roman" w:hAnsi="Times New Roman" w:cs="Times New Roman"/>
-        </w:rPr>
-      </w:pPr>
-    </w:p>
-    <w:p>
-      <w:pPr>
         <w:jc w:val="center"/>
         <w:rPr>
           <w:rFonts w:ascii="Times New Roman" w:hAnsi="Times New Roman" w:cs="Times New Roman"/>
@@ -1022,7 +1025,10 @@
           <w:szCs w:val="32"/>
         </w:rPr>
       </w:pPr>
-      <w:r>
+    </w:p>
+    <w:p>
+      <w:pPr>
+        <w:jc w:val="center"/>
         <w:rPr>
           <w:rFonts w:ascii="Times New Roman" w:hAnsi="Times New Roman" w:cs="Times New Roman"/>
           <w:b/>
@@ -1030,11 +1036,22 @@
           <w:sz w:val="32"/>
           <w:szCs w:val="32"/>
         </w:rPr>
+      </w:pPr>
+      <w:r>
+        <w:rPr>
+          <w:rFonts w:ascii="Times New Roman" w:hAnsi="Times New Roman" w:cs="Times New Roman"/>
+          <w:b/>
+          <w:bCs/>
+          <w:sz w:val="32"/>
+          <w:szCs w:val="32"/>
+        </w:rPr>
+        <w:lastRenderedPageBreak/>
         <w:t>Chapter 2. Benefits</w:t>
       </w:r>
     </w:p>
     <w:p>
       <w:pPr>
+        <w:jc w:val="center"/>
         <w:rPr>
           <w:rFonts w:ascii="Times New Roman" w:hAnsi="Times New Roman" w:cs="Times New Roman"/>
           <w:sz w:val="28"/>
@@ -1044,6 +1061,7 @@
     </w:p>
     <w:p>
       <w:pPr>
+        <w:jc w:val="center"/>
         <w:rPr>
           <w:rFonts w:ascii="Times New Roman" w:hAnsi="Times New Roman" w:cs="Times New Roman"/>
           <w:sz w:val="28"/>
@@ -1076,6 +1094,7 @@
     <w:p>
       <w:pPr>
         <w:spacing w:line="360" w:lineRule="auto"/>
+        <w:jc w:val="both"/>
         <w:rPr>
           <w:rFonts w:ascii="Times New Roman" w:hAnsi="Times New Roman" w:cs="Times New Roman"/>
           <w:b/>
@@ -1097,7 +1116,19 @@
         <w:rPr>
           <w:rFonts w:ascii="Times New Roman" w:hAnsi="Times New Roman" w:cs="Times New Roman"/>
         </w:rPr>
-        <w:t xml:space="preserve">Artificial intelligence has already begun to reshape the world of work, and its influence will only increase in the years to come. One of the most visible benefits is the automation of repetitive </w:t>
+        <w:t>Artificial intelligence has already begun to reshape the world of work</w:t>
+      </w:r>
+      <w:r>
+        <w:rPr>
+          <w:rFonts w:ascii="Times New Roman" w:hAnsi="Times New Roman" w:cs="Times New Roman"/>
+        </w:rPr>
+        <w:t xml:space="preserve"> force</w:t>
+      </w:r>
+      <w:r>
+        <w:rPr>
+          <w:rFonts w:ascii="Times New Roman" w:hAnsi="Times New Roman" w:cs="Times New Roman"/>
+        </w:rPr>
+        <w:t xml:space="preserve">, and its influence will only increase in the years to come. One of the most visible benefits is the automation of repetitive </w:t>
       </w:r>
       <w:r>
         <w:rPr>
@@ -1136,7 +1167,19 @@
         <w:rPr>
           <w:rFonts w:ascii="Times New Roman" w:hAnsi="Times New Roman" w:cs="Times New Roman"/>
         </w:rPr>
-        <w:t xml:space="preserve"> reliable internet infrastructure and AI-driven logistics systems that help companies operate smoothly no matter where their employees are located.</w:t>
+        <w:t xml:space="preserve"> reliable internet infrastructure and AI-driven logistics systems that help companies operate smoothly </w:t>
+      </w:r>
+      <w:r>
+        <w:rPr>
+          <w:rFonts w:ascii="Times New Roman" w:hAnsi="Times New Roman" w:cs="Times New Roman"/>
+        </w:rPr>
+        <w:t>regardless of</w:t>
+      </w:r>
+      <w:r>
+        <w:rPr>
+          <w:rFonts w:ascii="Times New Roman" w:hAnsi="Times New Roman" w:cs="Times New Roman"/>
+        </w:rPr>
+        <w:t xml:space="preserve"> where their employees are located.</w:t>
       </w:r>
     </w:p>
     <w:p>
@@ -1180,6 +1223,7 @@
     </w:p>
     <w:p>
       <w:pPr>
+        <w:jc w:val="both"/>
         <w:rPr>
           <w:rFonts w:ascii="Times New Roman" w:hAnsi="Times New Roman" w:cs="Times New Roman"/>
           <w:b/>
@@ -1215,28 +1259,34 @@
         <w:rPr>
           <w:rFonts w:ascii="Times New Roman" w:hAnsi="Times New Roman" w:cs="Times New Roman"/>
         </w:rPr>
-        <w:t xml:space="preserve"> save energy and reduce costs. AI-powered security systems can recognise unusual activity and alert </w:t>
-      </w:r>
+        <w:t xml:space="preserve"> save energy and reduce costs.</w:t>
+      </w:r>
+      <w:r>
+        <w:rPr>
+          <w:rFonts w:ascii="Times New Roman" w:hAnsi="Times New Roman" w:cs="Times New Roman"/>
+        </w:rPr>
+        <w:t xml:space="preserve"> Furthermore,</w:t>
+      </w:r>
+      <w:r>
+        <w:rPr>
+          <w:rFonts w:ascii="Times New Roman" w:hAnsi="Times New Roman" w:cs="Times New Roman"/>
+        </w:rPr>
+        <w:t xml:space="preserve"> AI-powered security systems can recognise unusual activity and alert homeowners in real time. Even grocery shopping is being transformed, as online platforms learn individual preferences and suggest products accordingly.</w:t>
+      </w:r>
+    </w:p>
+    <w:p>
+      <w:pPr>
+        <w:spacing w:line="360" w:lineRule="auto"/>
+        <w:jc w:val="both"/>
+        <w:rPr>
+          <w:rFonts w:ascii="Times New Roman" w:hAnsi="Times New Roman" w:cs="Times New Roman"/>
+        </w:rPr>
+      </w:pPr>
       <w:r>
         <w:rPr>
           <w:rFonts w:ascii="Times New Roman" w:hAnsi="Times New Roman" w:cs="Times New Roman"/>
         </w:rPr>
         <w:lastRenderedPageBreak/>
-        <w:t>homeowners in real time. Even grocery shopping is being transformed, as online platforms learn individual preferences and suggest products accordingly.</w:t>
-      </w:r>
-    </w:p>
-    <w:p>
-      <w:pPr>
-        <w:spacing w:line="360" w:lineRule="auto"/>
-        <w:jc w:val="both"/>
-        <w:rPr>
-          <w:rFonts w:ascii="Times New Roman" w:hAnsi="Times New Roman" w:cs="Times New Roman"/>
-        </w:rPr>
-      </w:pPr>
-      <w:r>
-        <w:rPr>
-          <w:rFonts w:ascii="Times New Roman" w:hAnsi="Times New Roman" w:cs="Times New Roman"/>
-        </w:rPr>
         <w:t xml:space="preserve">Entertainment and communication are further examples of AI’s impact on daily life. Streaming platforms recommend films and music based on personal taste, while translation apps allow people to communicate across language barriers. </w:t>
       </w:r>
       <w:proofErr w:type="gramStart"/>
@@ -1292,9 +1342,13 @@
           <w:sz w:val="28"/>
           <w:szCs w:val="28"/>
         </w:rPr>
-        <w:t>2.</w:t>
-      </w:r>
-      <w:r>
+        <w:t>2.3 Healthcare and Wellbeing</w:t>
+      </w:r>
+    </w:p>
+    <w:p>
+      <w:pPr>
+        <w:spacing w:line="360" w:lineRule="auto"/>
+        <w:jc w:val="both"/>
         <w:rPr>
           <w:rFonts w:ascii="Times New Roman" w:hAnsi="Times New Roman" w:cs="Times New Roman"/>
           <w:b/>
@@ -1302,9 +1356,105 @@
           <w:sz w:val="28"/>
           <w:szCs w:val="28"/>
         </w:rPr>
-        <w:t>3</w:t>
-      </w:r>
-      <w:r>
+      </w:pPr>
+    </w:p>
+    <w:p>
+      <w:pPr>
+        <w:spacing w:line="360" w:lineRule="auto"/>
+        <w:jc w:val="both"/>
+        <w:rPr>
+          <w:rFonts w:ascii="Times New Roman" w:hAnsi="Times New Roman" w:cs="Times New Roman"/>
+        </w:rPr>
+      </w:pPr>
+      <w:r>
+        <w:rPr>
+          <w:rFonts w:ascii="Times New Roman" w:hAnsi="Times New Roman" w:cs="Times New Roman"/>
+        </w:rPr>
+        <w:t>One of AI’s clearest benefits is in the field of health. Wearable devices like smartwatches and fitness bands now monitor heart rate, sleep, activity, and other vital signs continuously, giving users insights and alerts that were previously unavailable. In many cases, AI algorithms can detect subtle patterns that hint at health problems before they become serious.</w:t>
+      </w:r>
+    </w:p>
+    <w:p>
+      <w:pPr>
+        <w:spacing w:line="360" w:lineRule="auto"/>
+        <w:jc w:val="both"/>
+        <w:rPr>
+          <w:rFonts w:ascii="Times New Roman" w:hAnsi="Times New Roman" w:cs="Times New Roman"/>
+        </w:rPr>
+      </w:pPr>
+      <w:r>
+        <w:rPr>
+          <w:rFonts w:ascii="Times New Roman" w:hAnsi="Times New Roman" w:cs="Times New Roman"/>
+        </w:rPr>
+        <w:t>In medical care, AI is helping doctors make better decisions. By analysing medical images, lab tests, and patient histories, AI systems can assist in diagnosing diseases earlier and recommending treatments tailored to each person. This means faster care, fewer errors, and a more proactive</w:t>
+      </w:r>
+      <w:r>
+        <w:rPr>
+          <w:rFonts w:ascii="Times New Roman" w:hAnsi="Times New Roman" w:cs="Times New Roman"/>
+        </w:rPr>
+        <w:t>, personalised</w:t>
+      </w:r>
+      <w:r>
+        <w:rPr>
+          <w:rFonts w:ascii="Times New Roman" w:hAnsi="Times New Roman" w:cs="Times New Roman"/>
+        </w:rPr>
+        <w:t xml:space="preserve"> health approach.</w:t>
+      </w:r>
+    </w:p>
+    <w:p>
+      <w:pPr>
+        <w:spacing w:line="360" w:lineRule="auto"/>
+        <w:jc w:val="both"/>
+        <w:rPr>
+          <w:rFonts w:ascii="Times New Roman" w:hAnsi="Times New Roman" w:cs="Times New Roman"/>
+        </w:rPr>
+      </w:pPr>
+      <w:r>
+        <w:rPr>
+          <w:rFonts w:ascii="Times New Roman" w:hAnsi="Times New Roman" w:cs="Times New Roman"/>
+        </w:rPr>
+        <w:t xml:space="preserve">These improvements don’t just lengthen </w:t>
+      </w:r>
+      <w:proofErr w:type="gramStart"/>
+      <w:r>
+        <w:rPr>
+          <w:rFonts w:ascii="Times New Roman" w:hAnsi="Times New Roman" w:cs="Times New Roman"/>
+        </w:rPr>
+        <w:t>life</w:t>
+      </w:r>
+      <w:r>
+        <w:rPr>
+          <w:rFonts w:ascii="Times New Roman" w:hAnsi="Times New Roman" w:cs="Times New Roman"/>
+        </w:rPr>
+        <w:t>,</w:t>
+      </w:r>
+      <w:proofErr w:type="gramEnd"/>
+      <w:r>
+        <w:rPr>
+          <w:rFonts w:ascii="Times New Roman" w:hAnsi="Times New Roman" w:cs="Times New Roman"/>
+        </w:rPr>
+        <w:t xml:space="preserve"> they also enhance daily wellbeing. People gain more control over their health, feel safer knowing risks can be spotted early, and benefit from medical care that is more responsive and precise.</w:t>
+      </w:r>
+    </w:p>
+    <w:p>
+      <w:pPr>
+        <w:spacing w:line="360" w:lineRule="auto"/>
+        <w:jc w:val="both"/>
+        <w:rPr>
+          <w:rFonts w:ascii="Times New Roman" w:hAnsi="Times New Roman" w:cs="Times New Roman"/>
+        </w:rPr>
+      </w:pPr>
+    </w:p>
+    <w:p>
+      <w:pPr>
+        <w:spacing w:line="360" w:lineRule="auto"/>
+        <w:jc w:val="both"/>
+        <w:rPr>
+          <w:rFonts w:ascii="Times New Roman" w:hAnsi="Times New Roman" w:cs="Times New Roman"/>
+        </w:rPr>
+      </w:pPr>
+    </w:p>
+    <w:p>
+      <w:pPr>
         <w:rPr>
           <w:rFonts w:ascii="Times New Roman" w:hAnsi="Times New Roman" w:cs="Times New Roman"/>
           <w:b/>
@@ -1312,13 +1462,8 @@
           <w:sz w:val="28"/>
           <w:szCs w:val="28"/>
         </w:rPr>
-        <w:t xml:space="preserve"> Healthcare and Wellbeing</w:t>
-      </w:r>
-    </w:p>
-    <w:p>
-      <w:pPr>
-        <w:spacing w:line="360" w:lineRule="auto"/>
-        <w:jc w:val="both"/>
+      </w:pPr>
+      <w:r>
         <w:rPr>
           <w:rFonts w:ascii="Times New Roman" w:hAnsi="Times New Roman" w:cs="Times New Roman"/>
           <w:b/>
@@ -1326,105 +1471,9 @@
           <w:sz w:val="28"/>
           <w:szCs w:val="28"/>
         </w:rPr>
-      </w:pPr>
-    </w:p>
-    <w:p>
-      <w:pPr>
-        <w:spacing w:line="360" w:lineRule="auto"/>
-        <w:jc w:val="both"/>
-        <w:rPr>
-          <w:rFonts w:ascii="Times New Roman" w:hAnsi="Times New Roman" w:cs="Times New Roman"/>
-        </w:rPr>
-      </w:pPr>
-      <w:r>
-        <w:rPr>
-          <w:rFonts w:ascii="Times New Roman" w:hAnsi="Times New Roman" w:cs="Times New Roman"/>
-        </w:rPr>
-        <w:t>One of AI’s clearest benefits is in the field of health. Wearable devices like smartwatches and fitness bands now monitor heart rate, sleep, activity, and other vital signs continuously, giving users insights and alerts that were previously unavailable. In many cases, AI algorithms can detect subtle patterns that hint at health problems before they become serious.</w:t>
-      </w:r>
-    </w:p>
-    <w:p>
-      <w:pPr>
-        <w:spacing w:line="360" w:lineRule="auto"/>
-        <w:jc w:val="both"/>
-        <w:rPr>
-          <w:rFonts w:ascii="Times New Roman" w:hAnsi="Times New Roman" w:cs="Times New Roman"/>
-        </w:rPr>
-      </w:pPr>
-      <w:r>
-        <w:rPr>
-          <w:rFonts w:ascii="Times New Roman" w:hAnsi="Times New Roman" w:cs="Times New Roman"/>
-        </w:rPr>
-        <w:t>In medical care, AI is helping doctors make better decisions. By analysing medical images, lab tests, and patient histories, AI systems can assist in diagnosing diseases earlier and recommending treatments tailored to each person. This means faster care, fewer errors, and a more proactive</w:t>
-      </w:r>
-      <w:r>
-        <w:rPr>
-          <w:rFonts w:ascii="Times New Roman" w:hAnsi="Times New Roman" w:cs="Times New Roman"/>
-        </w:rPr>
-        <w:t>, personalised</w:t>
-      </w:r>
-      <w:r>
-        <w:rPr>
-          <w:rFonts w:ascii="Times New Roman" w:hAnsi="Times New Roman" w:cs="Times New Roman"/>
-        </w:rPr>
-        <w:t xml:space="preserve"> health approach.</w:t>
-      </w:r>
-    </w:p>
-    <w:p>
-      <w:pPr>
-        <w:spacing w:line="360" w:lineRule="auto"/>
-        <w:jc w:val="both"/>
-        <w:rPr>
-          <w:rFonts w:ascii="Times New Roman" w:hAnsi="Times New Roman" w:cs="Times New Roman"/>
-        </w:rPr>
-      </w:pPr>
-      <w:r>
-        <w:rPr>
-          <w:rFonts w:ascii="Times New Roman" w:hAnsi="Times New Roman" w:cs="Times New Roman"/>
-        </w:rPr>
-        <w:t xml:space="preserve">These improvements don’t just lengthen </w:t>
-      </w:r>
-      <w:proofErr w:type="gramStart"/>
-      <w:r>
-        <w:rPr>
-          <w:rFonts w:ascii="Times New Roman" w:hAnsi="Times New Roman" w:cs="Times New Roman"/>
-        </w:rPr>
-        <w:t>life</w:t>
-      </w:r>
-      <w:r>
-        <w:rPr>
-          <w:rFonts w:ascii="Times New Roman" w:hAnsi="Times New Roman" w:cs="Times New Roman"/>
-        </w:rPr>
-        <w:t>,</w:t>
-      </w:r>
-      <w:proofErr w:type="gramEnd"/>
-      <w:r>
-        <w:rPr>
-          <w:rFonts w:ascii="Times New Roman" w:hAnsi="Times New Roman" w:cs="Times New Roman"/>
-        </w:rPr>
-        <w:t xml:space="preserve"> they also enhance daily wellbeing. People gain more control over their health, feel safer knowing risks can be spotted early, and benefit from medical care that is more responsive and precise.</w:t>
-      </w:r>
-    </w:p>
-    <w:p>
-      <w:pPr>
-        <w:spacing w:line="360" w:lineRule="auto"/>
-        <w:jc w:val="both"/>
-        <w:rPr>
-          <w:rFonts w:ascii="Times New Roman" w:hAnsi="Times New Roman" w:cs="Times New Roman"/>
-        </w:rPr>
-      </w:pPr>
-    </w:p>
-    <w:p>
-      <w:pPr>
-        <w:spacing w:line="360" w:lineRule="auto"/>
-        <w:jc w:val="both"/>
-        <w:rPr>
-          <w:rFonts w:ascii="Times New Roman" w:hAnsi="Times New Roman" w:cs="Times New Roman"/>
-        </w:rPr>
-      </w:pPr>
-    </w:p>
-    <w:p>
-      <w:pPr>
+        <w:t>2.</w:t>
+      </w:r>
+      <w:r>
         <w:rPr>
           <w:rFonts w:ascii="Times New Roman" w:hAnsi="Times New Roman" w:cs="Times New Roman"/>
           <w:b/>
@@ -1432,7 +1481,8 @@
           <w:sz w:val="28"/>
           <w:szCs w:val="28"/>
         </w:rPr>
-      </w:pPr>
+        <w:t>4</w:t>
+      </w:r>
       <w:r>
         <w:rPr>
           <w:rFonts w:ascii="Times New Roman" w:hAnsi="Times New Roman" w:cs="Times New Roman"/>
@@ -1441,9 +1491,12 @@
           <w:sz w:val="28"/>
           <w:szCs w:val="28"/>
         </w:rPr>
-        <w:t>2.</w:t>
-      </w:r>
-      <w:r>
+        <w:t xml:space="preserve"> Smart Cities and Urban Living</w:t>
+      </w:r>
+    </w:p>
+    <w:p>
+      <w:pPr>
+        <w:jc w:val="both"/>
         <w:rPr>
           <w:rFonts w:ascii="Times New Roman" w:hAnsi="Times New Roman" w:cs="Times New Roman"/>
           <w:b/>
@@ -1451,9 +1504,282 @@
           <w:sz w:val="28"/>
           <w:szCs w:val="28"/>
         </w:rPr>
-        <w:t>4</w:t>
-      </w:r>
-      <w:r>
+      </w:pPr>
+    </w:p>
+    <w:p>
+      <w:pPr>
+        <w:spacing w:line="360" w:lineRule="auto"/>
+        <w:jc w:val="both"/>
+        <w:rPr>
+          <w:rFonts w:ascii="Times New Roman" w:hAnsi="Times New Roman" w:cs="Times New Roman"/>
+        </w:rPr>
+      </w:pPr>
+      <w:r>
+        <w:rPr>
+          <w:rFonts w:ascii="Times New Roman" w:hAnsi="Times New Roman" w:cs="Times New Roman"/>
+        </w:rPr>
+        <w:t xml:space="preserve">Perhaps one of the most ambitious and fascinating applications of artificial intelligence is the development of smart cities. These cities use AI and digital technologies to manage resources more efficiently and to create safer, cleaner, and more </w:t>
+      </w:r>
+      <w:r>
+        <w:rPr>
+          <w:rFonts w:ascii="Times New Roman" w:hAnsi="Times New Roman" w:cs="Times New Roman"/>
+        </w:rPr>
+        <w:t>enjoyable</w:t>
+      </w:r>
+      <w:r>
+        <w:rPr>
+          <w:rFonts w:ascii="Times New Roman" w:hAnsi="Times New Roman" w:cs="Times New Roman"/>
+        </w:rPr>
+        <w:t xml:space="preserve"> urban environments.</w:t>
+      </w:r>
+    </w:p>
+    <w:p>
+      <w:pPr>
+        <w:spacing w:line="360" w:lineRule="auto"/>
+        <w:jc w:val="both"/>
+        <w:rPr>
+          <w:rFonts w:ascii="Times New Roman" w:hAnsi="Times New Roman" w:cs="Times New Roman"/>
+        </w:rPr>
+      </w:pPr>
+      <w:r>
+        <w:rPr>
+          <w:rFonts w:ascii="Times New Roman" w:hAnsi="Times New Roman" w:cs="Times New Roman"/>
+        </w:rPr>
+        <w:t xml:space="preserve">Transportation is one of the areas where smart cities can offer the greatest benefits. AI-powered traffic systems </w:t>
+      </w:r>
+      <w:proofErr w:type="gramStart"/>
+      <w:r>
+        <w:rPr>
+          <w:rFonts w:ascii="Times New Roman" w:hAnsi="Times New Roman" w:cs="Times New Roman"/>
+        </w:rPr>
+        <w:t>are able to</w:t>
+      </w:r>
+      <w:proofErr w:type="gramEnd"/>
+      <w:r>
+        <w:rPr>
+          <w:rFonts w:ascii="Times New Roman" w:hAnsi="Times New Roman" w:cs="Times New Roman"/>
+        </w:rPr>
+        <w:t xml:space="preserve"> analyse data</w:t>
+      </w:r>
+      <w:r>
+        <w:rPr>
+          <w:rFonts w:ascii="Times New Roman" w:hAnsi="Times New Roman" w:cs="Times New Roman"/>
+        </w:rPr>
+        <w:t xml:space="preserve"> in real time</w:t>
+      </w:r>
+      <w:r>
+        <w:rPr>
+          <w:rFonts w:ascii="Times New Roman" w:hAnsi="Times New Roman" w:cs="Times New Roman"/>
+        </w:rPr>
+        <w:t xml:space="preserve"> and adjust traffic lights to reduce congestion. Self-driving buses and taxis are already being tested in several cities, offering more efficient </w:t>
+      </w:r>
+      <w:r>
+        <w:rPr>
+          <w:rFonts w:ascii="Times New Roman" w:hAnsi="Times New Roman" w:cs="Times New Roman"/>
+        </w:rPr>
+        <w:lastRenderedPageBreak/>
+        <w:t>ways of moving</w:t>
+      </w:r>
+      <w:r>
+        <w:rPr>
+          <w:rFonts w:ascii="Times New Roman" w:hAnsi="Times New Roman" w:cs="Times New Roman"/>
+        </w:rPr>
+        <w:t xml:space="preserve"> for</w:t>
+      </w:r>
+      <w:r>
+        <w:rPr>
+          <w:rFonts w:ascii="Times New Roman" w:hAnsi="Times New Roman" w:cs="Times New Roman"/>
+        </w:rPr>
+        <w:t xml:space="preserve"> people. These changes could lead to shorter commutes, less stress, and reduced pollution.</w:t>
+      </w:r>
+      <w:r>
+        <w:rPr>
+          <w:rFonts w:ascii="Times New Roman" w:hAnsi="Times New Roman" w:cs="Times New Roman"/>
+        </w:rPr>
+        <w:t xml:space="preserve"> A traffic system in which the participants</w:t>
+      </w:r>
+      <w:r>
+        <w:rPr>
+          <w:rFonts w:ascii="Times New Roman" w:hAnsi="Times New Roman" w:cs="Times New Roman"/>
+        </w:rPr>
+        <w:t xml:space="preserve"> (self-driving vehicles)</w:t>
+      </w:r>
+      <w:r>
+        <w:rPr>
+          <w:rFonts w:ascii="Times New Roman" w:hAnsi="Times New Roman" w:cs="Times New Roman"/>
+        </w:rPr>
+        <w:t xml:space="preserve"> all </w:t>
+      </w:r>
+      <w:r>
+        <w:rPr>
+          <w:rFonts w:ascii="Times New Roman" w:hAnsi="Times New Roman" w:cs="Times New Roman"/>
+        </w:rPr>
+        <w:t>have</w:t>
+      </w:r>
+      <w:r>
+        <w:rPr>
+          <w:rFonts w:ascii="Times New Roman" w:hAnsi="Times New Roman" w:cs="Times New Roman"/>
+        </w:rPr>
+        <w:t xml:space="preserve"> information about each other,</w:t>
+      </w:r>
+      <w:r>
+        <w:rPr>
+          <w:rFonts w:ascii="Times New Roman" w:hAnsi="Times New Roman" w:cs="Times New Roman"/>
+        </w:rPr>
+        <w:t xml:space="preserve"> know</w:t>
+      </w:r>
+      <w:r>
+        <w:rPr>
+          <w:rFonts w:ascii="Times New Roman" w:hAnsi="Times New Roman" w:cs="Times New Roman"/>
+        </w:rPr>
+        <w:t xml:space="preserve"> when the lights are going to change</w:t>
+      </w:r>
+      <w:r>
+        <w:rPr>
+          <w:rFonts w:ascii="Times New Roman" w:hAnsi="Times New Roman" w:cs="Times New Roman"/>
+        </w:rPr>
+        <w:t xml:space="preserve"> and</w:t>
+      </w:r>
+      <w:r>
+        <w:rPr>
+          <w:rFonts w:ascii="Times New Roman" w:hAnsi="Times New Roman" w:cs="Times New Roman"/>
+        </w:rPr>
+        <w:t xml:space="preserve"> can</w:t>
+      </w:r>
+      <w:r>
+        <w:rPr>
+          <w:rFonts w:ascii="Times New Roman" w:hAnsi="Times New Roman" w:cs="Times New Roman"/>
+        </w:rPr>
+        <w:t xml:space="preserve"> </w:t>
+      </w:r>
+      <w:r>
+        <w:rPr>
+          <w:rFonts w:ascii="Times New Roman" w:hAnsi="Times New Roman" w:cs="Times New Roman"/>
+        </w:rPr>
+        <w:t xml:space="preserve">adapt their </w:t>
+      </w:r>
+      <w:proofErr w:type="gramStart"/>
+      <w:r>
+        <w:rPr>
+          <w:rFonts w:ascii="Times New Roman" w:hAnsi="Times New Roman" w:cs="Times New Roman"/>
+        </w:rPr>
+        <w:t>speed</w:t>
+      </w:r>
+      <w:proofErr w:type="gramEnd"/>
+      <w:r>
+        <w:rPr>
+          <w:rFonts w:ascii="Times New Roman" w:hAnsi="Times New Roman" w:cs="Times New Roman"/>
+        </w:rPr>
+        <w:t xml:space="preserve"> accordingly</w:t>
+      </w:r>
+      <w:r>
+        <w:rPr>
+          <w:rFonts w:ascii="Times New Roman" w:hAnsi="Times New Roman" w:cs="Times New Roman"/>
+        </w:rPr>
+        <w:t xml:space="preserve">, </w:t>
+      </w:r>
+      <w:r>
+        <w:rPr>
+          <w:rFonts w:ascii="Times New Roman" w:hAnsi="Times New Roman" w:cs="Times New Roman"/>
+        </w:rPr>
+        <w:t>will</w:t>
+      </w:r>
+      <w:r>
+        <w:rPr>
+          <w:rFonts w:ascii="Times New Roman" w:hAnsi="Times New Roman" w:cs="Times New Roman"/>
+        </w:rPr>
+        <w:t xml:space="preserve"> reduce time spent in congestions significantly.</w:t>
+      </w:r>
+    </w:p>
+    <w:p>
+      <w:pPr>
+        <w:spacing w:line="360" w:lineRule="auto"/>
+        <w:jc w:val="both"/>
+        <w:rPr>
+          <w:rFonts w:ascii="Times New Roman" w:hAnsi="Times New Roman" w:cs="Times New Roman"/>
+        </w:rPr>
+      </w:pPr>
+      <w:r>
+        <w:rPr>
+          <w:rFonts w:ascii="Times New Roman" w:hAnsi="Times New Roman" w:cs="Times New Roman"/>
+        </w:rPr>
+        <w:t>Energy and environmental management are also central to the concept of smart cities. With the help of AI, electricity grids can predict demand and avoid blackouts, while smart meters in households encourage residents to reduce unnecessary consumption.</w:t>
+      </w:r>
+      <w:r>
+        <w:rPr>
+          <w:rFonts w:ascii="Times New Roman" w:hAnsi="Times New Roman" w:cs="Times New Roman"/>
+        </w:rPr>
+        <w:t xml:space="preserve"> Moreover,</w:t>
+      </w:r>
+      <w:r>
+        <w:rPr>
+          <w:rFonts w:ascii="Times New Roman" w:hAnsi="Times New Roman" w:cs="Times New Roman"/>
+        </w:rPr>
+        <w:t xml:space="preserve"> </w:t>
+      </w:r>
+      <w:r>
+        <w:rPr>
+          <w:rFonts w:ascii="Times New Roman" w:hAnsi="Times New Roman" w:cs="Times New Roman"/>
+        </w:rPr>
+        <w:t>w</w:t>
+      </w:r>
+      <w:r>
+        <w:rPr>
+          <w:rFonts w:ascii="Times New Roman" w:hAnsi="Times New Roman" w:cs="Times New Roman"/>
+        </w:rPr>
+        <w:t>aste management is being improved by AI systems that predict collection needs and optimise recycling processes. All of this contributes to more sustainable cities and a healthier environment.</w:t>
+      </w:r>
+    </w:p>
+    <w:p>
+      <w:pPr>
+        <w:spacing w:line="360" w:lineRule="auto"/>
+        <w:jc w:val="both"/>
+        <w:rPr>
+          <w:rFonts w:ascii="Times New Roman" w:hAnsi="Times New Roman" w:cs="Times New Roman"/>
+        </w:rPr>
+      </w:pPr>
+      <w:r>
+        <w:rPr>
+          <w:rFonts w:ascii="Times New Roman" w:hAnsi="Times New Roman" w:cs="Times New Roman"/>
+        </w:rPr>
+        <w:t>Public safety is another benefit. AI-supported surveillance and emergency systems can detect unusual patterns and alert authorities more quickly than human observers could. Although this raises ethical debates, the advantage is clear when it comes to preventing accidents, responding to natural disasters, or detecting crimes.</w:t>
+      </w:r>
+    </w:p>
+    <w:p>
+      <w:pPr>
+        <w:spacing w:line="360" w:lineRule="auto"/>
+        <w:jc w:val="both"/>
+        <w:rPr>
+          <w:rFonts w:ascii="Times New Roman" w:hAnsi="Times New Roman" w:cs="Times New Roman"/>
+        </w:rPr>
+      </w:pPr>
+      <w:r>
+        <w:rPr>
+          <w:rFonts w:ascii="Times New Roman" w:hAnsi="Times New Roman" w:cs="Times New Roman"/>
+        </w:rPr>
+        <w:t>Cities like London and New York are already experimenting with AI solutions to improve transport and reduce pollution, while Singapore has become a global example of how AI can make urban life more efficient and comfortable. In these cases, AI is not just a technological tool but a force that changes the very way citizens interact with their environment.</w:t>
+      </w:r>
+    </w:p>
+    <w:p>
+      <w:pPr>
+        <w:spacing w:line="360" w:lineRule="auto"/>
+        <w:jc w:val="both"/>
+        <w:rPr>
+          <w:rFonts w:ascii="Times New Roman" w:hAnsi="Times New Roman" w:cs="Times New Roman"/>
+        </w:rPr>
+      </w:pPr>
+    </w:p>
+    <w:p>
+      <w:pPr>
+        <w:spacing w:line="360" w:lineRule="auto"/>
+        <w:jc w:val="both"/>
+        <w:rPr>
+          <w:rFonts w:ascii="Times New Roman" w:hAnsi="Times New Roman" w:cs="Times New Roman"/>
+        </w:rPr>
+      </w:pPr>
+    </w:p>
+    <w:p>
+      <w:pPr>
         <w:rPr>
           <w:rFonts w:ascii="Times New Roman" w:hAnsi="Times New Roman" w:cs="Times New Roman"/>
           <w:b/>
@@ -1461,11 +1787,8 @@
           <w:sz w:val="28"/>
           <w:szCs w:val="28"/>
         </w:rPr>
-        <w:t xml:space="preserve"> Smart Cities and Urban Living</w:t>
-      </w:r>
-    </w:p>
-    <w:p>
-      <w:pPr>
+      </w:pPr>
+      <w:r>
         <w:rPr>
           <w:rFonts w:ascii="Times New Roman" w:hAnsi="Times New Roman" w:cs="Times New Roman"/>
           <w:b/>
@@ -1473,240 +1796,9 @@
           <w:sz w:val="28"/>
           <w:szCs w:val="28"/>
         </w:rPr>
-      </w:pPr>
-    </w:p>
-    <w:p>
-      <w:pPr>
-        <w:spacing w:line="360" w:lineRule="auto"/>
-        <w:jc w:val="both"/>
-        <w:rPr>
-          <w:rFonts w:ascii="Times New Roman" w:hAnsi="Times New Roman" w:cs="Times New Roman"/>
-        </w:rPr>
-      </w:pPr>
-      <w:r>
-        <w:rPr>
-          <w:rFonts w:ascii="Times New Roman" w:hAnsi="Times New Roman" w:cs="Times New Roman"/>
-        </w:rPr>
-        <w:t xml:space="preserve">Perhaps one of the most ambitious and fascinating applications of artificial intelligence is the development of smart cities. These cities use AI and digital technologies to manage resources more efficiently and to create safer, cleaner, and more </w:t>
-      </w:r>
-      <w:r>
-        <w:rPr>
-          <w:rFonts w:ascii="Times New Roman" w:hAnsi="Times New Roman" w:cs="Times New Roman"/>
-        </w:rPr>
-        <w:t>enjoyable</w:t>
-      </w:r>
-      <w:r>
-        <w:rPr>
-          <w:rFonts w:ascii="Times New Roman" w:hAnsi="Times New Roman" w:cs="Times New Roman"/>
-        </w:rPr>
-        <w:t xml:space="preserve"> urban environments.</w:t>
-      </w:r>
-    </w:p>
-    <w:p>
-      <w:pPr>
-        <w:spacing w:line="360" w:lineRule="auto"/>
-        <w:jc w:val="both"/>
-        <w:rPr>
-          <w:rFonts w:ascii="Times New Roman" w:hAnsi="Times New Roman" w:cs="Times New Roman"/>
-        </w:rPr>
-      </w:pPr>
-      <w:r>
-        <w:rPr>
-          <w:rFonts w:ascii="Times New Roman" w:hAnsi="Times New Roman" w:cs="Times New Roman"/>
-        </w:rPr>
-        <w:lastRenderedPageBreak/>
-        <w:t xml:space="preserve">Transportation is one of the areas where smart cities can offer the greatest benefits. AI-powered traffic systems </w:t>
-      </w:r>
-      <w:proofErr w:type="gramStart"/>
-      <w:r>
-        <w:rPr>
-          <w:rFonts w:ascii="Times New Roman" w:hAnsi="Times New Roman" w:cs="Times New Roman"/>
-        </w:rPr>
-        <w:t>are able to</w:t>
-      </w:r>
-      <w:proofErr w:type="gramEnd"/>
-      <w:r>
-        <w:rPr>
-          <w:rFonts w:ascii="Times New Roman" w:hAnsi="Times New Roman" w:cs="Times New Roman"/>
-        </w:rPr>
-        <w:t xml:space="preserve"> analyse data</w:t>
-      </w:r>
-      <w:r>
-        <w:rPr>
-          <w:rFonts w:ascii="Times New Roman" w:hAnsi="Times New Roman" w:cs="Times New Roman"/>
-        </w:rPr>
-        <w:t xml:space="preserve"> in real time</w:t>
-      </w:r>
-      <w:r>
-        <w:rPr>
-          <w:rFonts w:ascii="Times New Roman" w:hAnsi="Times New Roman" w:cs="Times New Roman"/>
-        </w:rPr>
-        <w:t xml:space="preserve"> and adjust traffic lights to reduce congestion. Self-driving buses and taxis are already being tested in several cities, offering more efficient ways of moving</w:t>
-      </w:r>
-      <w:r>
-        <w:rPr>
-          <w:rFonts w:ascii="Times New Roman" w:hAnsi="Times New Roman" w:cs="Times New Roman"/>
-        </w:rPr>
-        <w:t xml:space="preserve"> for</w:t>
-      </w:r>
-      <w:r>
-        <w:rPr>
-          <w:rFonts w:ascii="Times New Roman" w:hAnsi="Times New Roman" w:cs="Times New Roman"/>
-        </w:rPr>
-        <w:t xml:space="preserve"> people. These changes could lead to shorter commutes, less stress, and reduced pollution.</w:t>
-      </w:r>
-      <w:r>
-        <w:rPr>
-          <w:rFonts w:ascii="Times New Roman" w:hAnsi="Times New Roman" w:cs="Times New Roman"/>
-        </w:rPr>
-        <w:t xml:space="preserve"> A traffic system in which the participants all </w:t>
-      </w:r>
-      <w:r>
-        <w:rPr>
-          <w:rFonts w:ascii="Times New Roman" w:hAnsi="Times New Roman" w:cs="Times New Roman"/>
-        </w:rPr>
-        <w:t>have</w:t>
-      </w:r>
-      <w:r>
-        <w:rPr>
-          <w:rFonts w:ascii="Times New Roman" w:hAnsi="Times New Roman" w:cs="Times New Roman"/>
-        </w:rPr>
-        <w:t xml:space="preserve"> information about each other,</w:t>
-      </w:r>
-      <w:r>
-        <w:rPr>
-          <w:rFonts w:ascii="Times New Roman" w:hAnsi="Times New Roman" w:cs="Times New Roman"/>
-        </w:rPr>
-        <w:t xml:space="preserve"> know</w:t>
-      </w:r>
-      <w:r>
-        <w:rPr>
-          <w:rFonts w:ascii="Times New Roman" w:hAnsi="Times New Roman" w:cs="Times New Roman"/>
-        </w:rPr>
-        <w:t xml:space="preserve"> when the lights are going to change</w:t>
-      </w:r>
-      <w:r>
-        <w:rPr>
-          <w:rFonts w:ascii="Times New Roman" w:hAnsi="Times New Roman" w:cs="Times New Roman"/>
-        </w:rPr>
-        <w:t xml:space="preserve"> and </w:t>
-      </w:r>
-      <w:r>
-        <w:rPr>
-          <w:rFonts w:ascii="Times New Roman" w:hAnsi="Times New Roman" w:cs="Times New Roman"/>
-        </w:rPr>
-        <w:t xml:space="preserve">adapt their </w:t>
-      </w:r>
-      <w:proofErr w:type="gramStart"/>
-      <w:r>
-        <w:rPr>
-          <w:rFonts w:ascii="Times New Roman" w:hAnsi="Times New Roman" w:cs="Times New Roman"/>
-        </w:rPr>
-        <w:t>speed</w:t>
-      </w:r>
-      <w:proofErr w:type="gramEnd"/>
-      <w:r>
-        <w:rPr>
-          <w:rFonts w:ascii="Times New Roman" w:hAnsi="Times New Roman" w:cs="Times New Roman"/>
-        </w:rPr>
-        <w:t xml:space="preserve"> accordingly</w:t>
-      </w:r>
-      <w:r>
-        <w:rPr>
-          <w:rFonts w:ascii="Times New Roman" w:hAnsi="Times New Roman" w:cs="Times New Roman"/>
-        </w:rPr>
-        <w:t>, can reduce time spent in congestions significantly.</w:t>
-      </w:r>
-    </w:p>
-    <w:p>
-      <w:pPr>
-        <w:spacing w:line="360" w:lineRule="auto"/>
-        <w:jc w:val="both"/>
-        <w:rPr>
-          <w:rFonts w:ascii="Times New Roman" w:hAnsi="Times New Roman" w:cs="Times New Roman"/>
-        </w:rPr>
-      </w:pPr>
-      <w:r>
-        <w:rPr>
-          <w:rFonts w:ascii="Times New Roman" w:hAnsi="Times New Roman" w:cs="Times New Roman"/>
-        </w:rPr>
-        <w:t>Energy and environmental management are also central to the concept of smart cities. With the help of AI, electricity grids can predict demand and avoid blackouts, while smart meters in households encourage residents to reduce unnecessary consumption.</w:t>
-      </w:r>
-      <w:r>
-        <w:rPr>
-          <w:rFonts w:ascii="Times New Roman" w:hAnsi="Times New Roman" w:cs="Times New Roman"/>
-        </w:rPr>
-        <w:t xml:space="preserve"> Moreover,</w:t>
-      </w:r>
-      <w:r>
-        <w:rPr>
-          <w:rFonts w:ascii="Times New Roman" w:hAnsi="Times New Roman" w:cs="Times New Roman"/>
-        </w:rPr>
-        <w:t xml:space="preserve"> </w:t>
-      </w:r>
-      <w:r>
-        <w:rPr>
-          <w:rFonts w:ascii="Times New Roman" w:hAnsi="Times New Roman" w:cs="Times New Roman"/>
-        </w:rPr>
-        <w:t>w</w:t>
-      </w:r>
-      <w:r>
-        <w:rPr>
-          <w:rFonts w:ascii="Times New Roman" w:hAnsi="Times New Roman" w:cs="Times New Roman"/>
-        </w:rPr>
-        <w:t>aste management is being improved by AI systems that predict collection needs and optimise recycling processes. All of this contributes to more sustainable cities and a healthier environment.</w:t>
-      </w:r>
-    </w:p>
-    <w:p>
-      <w:pPr>
-        <w:spacing w:line="360" w:lineRule="auto"/>
-        <w:jc w:val="both"/>
-        <w:rPr>
-          <w:rFonts w:ascii="Times New Roman" w:hAnsi="Times New Roman" w:cs="Times New Roman"/>
-        </w:rPr>
-      </w:pPr>
-      <w:r>
-        <w:rPr>
-          <w:rFonts w:ascii="Times New Roman" w:hAnsi="Times New Roman" w:cs="Times New Roman"/>
-        </w:rPr>
-        <w:t>Public safety is another benefit. AI-supported surveillance and emergency systems can detect unusual patterns and alert authorities more quickly than human observers could. Although this raises ethical debates, the advantage is clear when it comes to preventing accidents, responding to natural disasters, or detecting crimes.</w:t>
-      </w:r>
-    </w:p>
-    <w:p>
-      <w:pPr>
-        <w:spacing w:line="360" w:lineRule="auto"/>
-        <w:jc w:val="both"/>
-        <w:rPr>
-          <w:rFonts w:ascii="Times New Roman" w:hAnsi="Times New Roman" w:cs="Times New Roman"/>
-        </w:rPr>
-      </w:pPr>
-      <w:r>
-        <w:rPr>
-          <w:rFonts w:ascii="Times New Roman" w:hAnsi="Times New Roman" w:cs="Times New Roman"/>
-        </w:rPr>
-        <w:t>Cities like London and New York are already experimenting with AI solutions to improve transport and reduce pollution, while Singapore has become a global example of how AI can make urban life more efficient and comfortable. In these cases, AI is not just a technological tool but a force that changes the very way citizens interact with their environment.</w:t>
-      </w:r>
-    </w:p>
-    <w:p>
-      <w:pPr>
-        <w:spacing w:line="360" w:lineRule="auto"/>
-        <w:jc w:val="both"/>
-        <w:rPr>
-          <w:rFonts w:ascii="Times New Roman" w:hAnsi="Times New Roman" w:cs="Times New Roman"/>
-        </w:rPr>
-      </w:pPr>
-    </w:p>
-    <w:p>
-      <w:pPr>
-        <w:spacing w:line="360" w:lineRule="auto"/>
-        <w:jc w:val="both"/>
-        <w:rPr>
-          <w:rFonts w:ascii="Times New Roman" w:hAnsi="Times New Roman" w:cs="Times New Roman"/>
-        </w:rPr>
-      </w:pPr>
-    </w:p>
-    <w:p>
-      <w:pPr>
+        <w:t>2.</w:t>
+      </w:r>
+      <w:r>
         <w:rPr>
           <w:rFonts w:ascii="Times New Roman" w:hAnsi="Times New Roman" w:cs="Times New Roman"/>
           <w:b/>
@@ -1714,7 +1806,8 @@
           <w:sz w:val="28"/>
           <w:szCs w:val="28"/>
         </w:rPr>
-      </w:pPr>
+        <w:t>5</w:t>
+      </w:r>
       <w:r>
         <w:rPr>
           <w:rFonts w:ascii="Times New Roman" w:hAnsi="Times New Roman" w:cs="Times New Roman"/>
@@ -1723,9 +1816,12 @@
           <w:sz w:val="28"/>
           <w:szCs w:val="28"/>
         </w:rPr>
-        <w:t>2.</w:t>
-      </w:r>
-      <w:r>
+        <w:t xml:space="preserve"> Benefits for Society as a Whole</w:t>
+      </w:r>
+    </w:p>
+    <w:p>
+      <w:pPr>
+        <w:jc w:val="both"/>
         <w:rPr>
           <w:rFonts w:ascii="Times New Roman" w:hAnsi="Times New Roman" w:cs="Times New Roman"/>
           <w:b/>
@@ -1733,9 +1829,65 @@
           <w:sz w:val="28"/>
           <w:szCs w:val="28"/>
         </w:rPr>
-        <w:t>5</w:t>
-      </w:r>
-      <w:r>
+      </w:pPr>
+    </w:p>
+    <w:p>
+      <w:pPr>
+        <w:spacing w:line="360" w:lineRule="auto"/>
+        <w:jc w:val="both"/>
+        <w:rPr>
+          <w:rFonts w:ascii="Times New Roman" w:hAnsi="Times New Roman" w:cs="Times New Roman"/>
+        </w:rPr>
+      </w:pPr>
+      <w:r>
+        <w:rPr>
+          <w:rFonts w:ascii="Times New Roman" w:hAnsi="Times New Roman" w:cs="Times New Roman"/>
+        </w:rPr>
+        <w:t>Beyond individual advantages, AI also offers important benefits to society. In education, intelligent tutoring systems adapt to each student’s learning pace, making knowledge more accessible and effective. For people with disabilities, AI-powered tools such as voice recognition, text-to-speech software, and navigation aids provide greater independence and inclusion.</w:t>
+      </w:r>
+    </w:p>
+    <w:p>
+      <w:pPr>
+        <w:spacing w:line="360" w:lineRule="auto"/>
+        <w:jc w:val="both"/>
+        <w:rPr>
+          <w:rFonts w:ascii="Times New Roman" w:hAnsi="Times New Roman" w:cs="Times New Roman"/>
+        </w:rPr>
+      </w:pPr>
+      <w:r>
+        <w:rPr>
+          <w:rFonts w:ascii="Times New Roman" w:hAnsi="Times New Roman" w:cs="Times New Roman"/>
+        </w:rPr>
+        <w:t xml:space="preserve">In English-speaking countries, these benefits are closely tied to cultural values. In the United States, the emphasis often lies on innovation, speed, and convenience, which is reflected in the rapid adoption of AI for business and lifestyle. In the United Kingdom, the focus tends to be on </w:t>
+      </w:r>
+      <w:r>
+        <w:rPr>
+          <w:rFonts w:ascii="Times New Roman" w:hAnsi="Times New Roman" w:cs="Times New Roman"/>
+        </w:rPr>
+        <w:lastRenderedPageBreak/>
+        <w:t>sustainability and public welfare, so AI is often seen as a tool to improve healthcare, reduce pollution, and strengthen community life. These cultural differences show that AI is not only a technical development, but also a reflection of the priorities of the societies that adopt it.</w:t>
+      </w:r>
+    </w:p>
+    <w:p>
+      <w:pPr>
+        <w:spacing w:line="360" w:lineRule="auto"/>
+        <w:jc w:val="both"/>
+        <w:rPr>
+          <w:rFonts w:ascii="Times New Roman" w:hAnsi="Times New Roman" w:cs="Times New Roman"/>
+        </w:rPr>
+      </w:pPr>
+    </w:p>
+    <w:p>
+      <w:pPr>
+        <w:spacing w:line="360" w:lineRule="auto"/>
+        <w:jc w:val="both"/>
+        <w:rPr>
+          <w:rFonts w:ascii="Times New Roman" w:hAnsi="Times New Roman" w:cs="Times New Roman"/>
+        </w:rPr>
+      </w:pPr>
+    </w:p>
+    <w:p>
+      <w:pPr>
         <w:rPr>
           <w:rFonts w:ascii="Times New Roman" w:hAnsi="Times New Roman" w:cs="Times New Roman"/>
           <w:b/>
@@ -1743,11 +1895,8 @@
           <w:sz w:val="28"/>
           <w:szCs w:val="28"/>
         </w:rPr>
-        <w:t xml:space="preserve"> Benefits for Society as a Whole</w:t>
-      </w:r>
-    </w:p>
-    <w:p>
-      <w:pPr>
+      </w:pPr>
+      <w:r>
         <w:rPr>
           <w:rFonts w:ascii="Times New Roman" w:hAnsi="Times New Roman" w:cs="Times New Roman"/>
           <w:b/>
@@ -1755,74 +1904,9 @@
           <w:sz w:val="28"/>
           <w:szCs w:val="28"/>
         </w:rPr>
-      </w:pPr>
-    </w:p>
-    <w:p>
-      <w:pPr>
-        <w:spacing w:line="360" w:lineRule="auto"/>
-        <w:jc w:val="both"/>
-        <w:rPr>
-          <w:rFonts w:ascii="Times New Roman" w:hAnsi="Times New Roman" w:cs="Times New Roman"/>
-        </w:rPr>
-      </w:pPr>
-      <w:r>
-        <w:rPr>
-          <w:rFonts w:ascii="Times New Roman" w:hAnsi="Times New Roman" w:cs="Times New Roman"/>
-        </w:rPr>
-        <w:t>Beyond individual advantages, AI also offers important benefits to society. In education, intelligent tutoring systems adapt to each student’s learning pace, making knowledge more accessible and effective. For people with disabilities, AI-powered tools such as voice recognition, text-to-speech software, and navigation aids provide greater independence and inclusion.</w:t>
-      </w:r>
-    </w:p>
-    <w:p>
-      <w:pPr>
-        <w:spacing w:line="360" w:lineRule="auto"/>
-        <w:jc w:val="both"/>
-        <w:rPr>
-          <w:rFonts w:ascii="Times New Roman" w:hAnsi="Times New Roman" w:cs="Times New Roman"/>
-        </w:rPr>
-      </w:pPr>
-      <w:r>
-        <w:rPr>
-          <w:rFonts w:ascii="Times New Roman" w:hAnsi="Times New Roman" w:cs="Times New Roman"/>
-        </w:rPr>
-        <w:lastRenderedPageBreak/>
-        <w:t>AI also strengthens global communication and cultural exchange. Real-time translation and personalised learning tools make it easier for people from different countries to understand each other, helping to reduce barriers between cultures.</w:t>
-      </w:r>
-    </w:p>
-    <w:p>
-      <w:pPr>
-        <w:spacing w:line="360" w:lineRule="auto"/>
-        <w:jc w:val="both"/>
-        <w:rPr>
-          <w:rFonts w:ascii="Times New Roman" w:hAnsi="Times New Roman" w:cs="Times New Roman"/>
-        </w:rPr>
-      </w:pPr>
-      <w:r>
-        <w:rPr>
-          <w:rFonts w:ascii="Times New Roman" w:hAnsi="Times New Roman" w:cs="Times New Roman"/>
-        </w:rPr>
-        <w:t>In English-speaking countries, these benefits are closely tied to cultural values. In the United States, the emphasis often lies on innovation, speed, and convenience, which is reflected in the rapid adoption of AI for business and lifestyle. In the United Kingdom, the focus tends to be on sustainability and public welfare, so AI is often seen as a tool to improve healthcare, reduce pollution, and strengthen community life. These cultural differences show that AI is not only a technical development, but also a reflection of the priorities of the societies that adopt it.</w:t>
-      </w:r>
-    </w:p>
-    <w:p>
-      <w:pPr>
-        <w:spacing w:line="360" w:lineRule="auto"/>
-        <w:jc w:val="both"/>
-        <w:rPr>
-          <w:rFonts w:ascii="Times New Roman" w:hAnsi="Times New Roman" w:cs="Times New Roman"/>
-        </w:rPr>
-      </w:pPr>
-    </w:p>
-    <w:p>
-      <w:pPr>
-        <w:spacing w:line="360" w:lineRule="auto"/>
-        <w:jc w:val="both"/>
-        <w:rPr>
-          <w:rFonts w:ascii="Times New Roman" w:hAnsi="Times New Roman" w:cs="Times New Roman"/>
-        </w:rPr>
-      </w:pPr>
-    </w:p>
-    <w:p>
-      <w:pPr>
+        <w:t>2.</w:t>
+      </w:r>
+      <w:r>
         <w:rPr>
           <w:rFonts w:ascii="Times New Roman" w:hAnsi="Times New Roman" w:cs="Times New Roman"/>
           <w:b/>
@@ -1830,7 +1914,8 @@
           <w:sz w:val="28"/>
           <w:szCs w:val="28"/>
         </w:rPr>
-      </w:pPr>
+        <w:t>6</w:t>
+      </w:r>
       <w:r>
         <w:rPr>
           <w:rFonts w:ascii="Times New Roman" w:hAnsi="Times New Roman" w:cs="Times New Roman"/>
@@ -1839,31 +1924,12 @@
           <w:sz w:val="28"/>
           <w:szCs w:val="28"/>
         </w:rPr>
-        <w:t>2.</w:t>
-      </w:r>
-      <w:r>
-        <w:rPr>
-          <w:rFonts w:ascii="Times New Roman" w:hAnsi="Times New Roman" w:cs="Times New Roman"/>
-          <w:b/>
-          <w:bCs/>
-          <w:sz w:val="28"/>
-          <w:szCs w:val="28"/>
-        </w:rPr>
-        <w:t>6</w:t>
-      </w:r>
-      <w:r>
-        <w:rPr>
-          <w:rFonts w:ascii="Times New Roman" w:hAnsi="Times New Roman" w:cs="Times New Roman"/>
-          <w:b/>
-          <w:bCs/>
-          <w:sz w:val="28"/>
-          <w:szCs w:val="28"/>
-        </w:rPr>
         <w:t xml:space="preserve"> Looking Ahead</w:t>
       </w:r>
     </w:p>
     <w:p>
       <w:pPr>
+        <w:jc w:val="both"/>
         <w:rPr>
           <w:rFonts w:ascii="Times New Roman" w:hAnsi="Times New Roman" w:cs="Times New Roman"/>
           <w:b/>
@@ -2504,6 +2570,7 @@
   <w:style w:type="character" w:default="1" w:styleId="DefaultParagraphFont">
     <w:name w:val="Default Paragraph Font"/>
     <w:uiPriority w:val="1"/>
+    <w:semiHidden/>
     <w:unhideWhenUsed/>
   </w:style>
   <w:style w:type="table" w:default="1" w:styleId="TableNormal">

</xml_diff>